<commit_message>
Estilizando o Dashboard e criando uma versão mobile
Nessa etapa eu estilizei o dashboard e criei uma versão para mobile e relatando esse processo em um documento.
</commit_message>
<xml_diff>
--- a/Power BI.docx
+++ b/Power BI.docx
@@ -5488,17 +5488,578 @@
         <w:jc w:val="both"/>
       </w:pPr>
       <w:r>
-        <w:t>Como por exemplo, para</w:t>
-      </w:r>
-      <w:r>
-        <w:t xml:space="preserve"> séries temporais que são dados distribuídos pelo tempo, o gráfico de linhas é o mais ad</w:t>
-      </w:r>
-      <w:r>
-        <w:t>equ</w:t>
-      </w:r>
-      <w:r>
-        <w:t>ado.</w:t>
-      </w:r>
+        <w:t>Como por exemplo, para séries temporais que são dados distribuídos pelo tempo, o gráfico de linhas é o mais adequado.</w:t>
+      </w:r>
+    </w:p>
+    <w:p>
+      <w:pPr>
+        <w:jc w:val="both"/>
+      </w:pPr>
+    </w:p>
+    <w:p>
+      <w:pPr>
+        <w:pStyle w:val="Heading2"/>
+      </w:pPr>
+      <w:r>
+        <w:lastRenderedPageBreak/>
+        <w:t>Estilização de um dashboard</w:t>
+      </w:r>
+    </w:p>
+    <w:p>
+      <w:pPr>
+        <w:jc w:val="both"/>
+      </w:pPr>
+      <w:r>
+        <w:t xml:space="preserve">Existem duas maneiras, uma é criar </w:t>
+      </w:r>
+      <w:r>
+        <w:t xml:space="preserve">um layout </w:t>
+      </w:r>
+      <w:r>
+        <w:t>dentro do</w:t>
+      </w:r>
+      <w:r>
+        <w:t xml:space="preserve"> Power BI</w:t>
+      </w:r>
+      <w:r>
+        <w:t>,</w:t>
+      </w:r>
+      <w:r>
+        <w:t xml:space="preserve"> </w:t>
+      </w:r>
+      <w:r>
+        <w:t xml:space="preserve">outra é </w:t>
+      </w:r>
+      <w:r>
+        <w:t>importa</w:t>
+      </w:r>
+      <w:r>
+        <w:t>r</w:t>
+      </w:r>
+      <w:r>
+        <w:t xml:space="preserve"> uma versão já pronta para a ferramenta.</w:t>
+      </w:r>
+      <w:r>
+        <w:t xml:space="preserve"> Isso é bastante comum em empresas, tem pessoal que é responsável em criar o design para que o mesmo seja importado para o Power BI para que os responsáveis possam trabalhar com os visuais do dashboard baseado na identidade visual da empresa.</w:t>
+      </w:r>
+    </w:p>
+    <w:p>
+      <w:pPr>
+        <w:jc w:val="both"/>
+      </w:pPr>
+      <w:r>
+        <w:rPr>
+          <w:noProof/>
+        </w:rPr>
+        <mc:AlternateContent>
+          <mc:Choice Requires="wps">
+            <w:drawing>
+              <wp:anchor distT="0" distB="0" distL="114300" distR="114300" simplePos="0" relativeHeight="251686912" behindDoc="0" locked="0" layoutInCell="1" allowOverlap="1" wp14:anchorId="1B98A029" wp14:editId="767C6B30">
+                <wp:simplePos x="0" y="0"/>
+                <wp:positionH relativeFrom="column">
+                  <wp:posOffset>870585</wp:posOffset>
+                </wp:positionH>
+                <wp:positionV relativeFrom="paragraph">
+                  <wp:posOffset>631190</wp:posOffset>
+                </wp:positionV>
+                <wp:extent cx="411480" cy="480060"/>
+                <wp:effectExtent l="19050" t="19050" r="26670" b="15240"/>
+                <wp:wrapNone/>
+                <wp:docPr id="25077036" name="Rectangle 1"/>
+                <wp:cNvGraphicFramePr/>
+                <a:graphic xmlns:a="http://schemas.openxmlformats.org/drawingml/2006/main">
+                  <a:graphicData uri="http://schemas.microsoft.com/office/word/2010/wordprocessingShape">
+                    <wps:wsp>
+                      <wps:cNvSpPr/>
+                      <wps:spPr>
+                        <a:xfrm>
+                          <a:off x="0" y="0"/>
+                          <a:ext cx="411480" cy="480060"/>
+                        </a:xfrm>
+                        <a:prstGeom prst="rect">
+                          <a:avLst/>
+                        </a:prstGeom>
+                        <a:noFill/>
+                        <a:ln w="28575">
+                          <a:solidFill>
+                            <a:srgbClr val="FF0000"/>
+                          </a:solidFill>
+                        </a:ln>
+                      </wps:spPr>
+                      <wps:style>
+                        <a:lnRef idx="2">
+                          <a:schemeClr val="accent1">
+                            <a:shade val="15000"/>
+                          </a:schemeClr>
+                        </a:lnRef>
+                        <a:fillRef idx="1">
+                          <a:schemeClr val="accent1"/>
+                        </a:fillRef>
+                        <a:effectRef idx="0">
+                          <a:schemeClr val="accent1"/>
+                        </a:effectRef>
+                        <a:fontRef idx="minor">
+                          <a:schemeClr val="lt1"/>
+                        </a:fontRef>
+                      </wps:style>
+                      <wps:bodyPr rot="0" spcFirstLastPara="0" vertOverflow="overflow" horzOverflow="overflow" vert="horz" wrap="square" lIns="91440" tIns="45720" rIns="91440" bIns="45720" numCol="1" spcCol="0" rtlCol="0" fromWordArt="0" anchor="ctr" anchorCtr="0" forceAA="0" compatLnSpc="1">
+                        <a:prstTxWarp prst="textNoShape">
+                          <a:avLst/>
+                        </a:prstTxWarp>
+                        <a:noAutofit/>
+                      </wps:bodyPr>
+                    </wps:wsp>
+                  </a:graphicData>
+                </a:graphic>
+              </wp:anchor>
+            </w:drawing>
+          </mc:Choice>
+          <mc:Fallback>
+            <w:pict>
+              <v:rect w14:anchorId="6EA4CE5A" id="Rectangle 1" o:spid="_x0000_s1026" style="position:absolute;margin-left:68.55pt;margin-top:49.7pt;width:32.4pt;height:37.8pt;z-index:251686912;visibility:visible;mso-wrap-style:square;mso-wrap-distance-left:9pt;mso-wrap-distance-top:0;mso-wrap-distance-right:9pt;mso-wrap-distance-bottom:0;mso-position-horizontal:absolute;mso-position-horizontal-relative:text;mso-position-vertical:absolute;mso-position-vertical-relative:text;v-text-anchor:middle" o:gfxdata="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" filled="f" strokecolor="red" strokeweight="2.25pt"/>
+            </w:pict>
+          </mc:Fallback>
+        </mc:AlternateContent>
+      </w:r>
+      <w:r>
+        <w:rPr>
+          <w:noProof/>
+        </w:rPr>
+        <w:drawing>
+          <wp:inline distT="0" distB="0" distL="0" distR="0" wp14:anchorId="161F2A13" wp14:editId="449DCCCE">
+            <wp:extent cx="2171700" cy="1762125"/>
+            <wp:effectExtent l="0" t="0" r="0" b="9525"/>
+            <wp:docPr id="596042516" name="Picture 1"/>
+            <wp:cNvGraphicFramePr>
+              <a:graphicFrameLocks xmlns:a="http://schemas.openxmlformats.org/drawingml/2006/main" noChangeAspect="1"/>
+            </wp:cNvGraphicFramePr>
+            <a:graphic xmlns:a="http://schemas.openxmlformats.org/drawingml/2006/main">
+              <a:graphicData uri="http://schemas.openxmlformats.org/drawingml/2006/picture">
+                <pic:pic xmlns:pic="http://schemas.openxmlformats.org/drawingml/2006/picture">
+                  <pic:nvPicPr>
+                    <pic:cNvPr id="596042516" name=""/>
+                    <pic:cNvPicPr/>
+                  </pic:nvPicPr>
+                  <pic:blipFill>
+                    <a:blip r:embed="rId44"/>
+                    <a:stretch>
+                      <a:fillRect/>
+                    </a:stretch>
+                  </pic:blipFill>
+                  <pic:spPr>
+                    <a:xfrm>
+                      <a:off x="0" y="0"/>
+                      <a:ext cx="2171700" cy="1762125"/>
+                    </a:xfrm>
+                    <a:prstGeom prst="rect">
+                      <a:avLst/>
+                    </a:prstGeom>
+                  </pic:spPr>
+                </pic:pic>
+              </a:graphicData>
+            </a:graphic>
+          </wp:inline>
+        </w:drawing>
+      </w:r>
+    </w:p>
+    <w:p>
+      <w:pPr>
+        <w:jc w:val="both"/>
+      </w:pPr>
+      <w:r>
+        <w:t>Para mexer nas formatações você clica nesse ícone de pincel com uma folha.</w:t>
+      </w:r>
+    </w:p>
+    <w:p>
+      <w:pPr>
+        <w:jc w:val="both"/>
+      </w:pPr>
+      <w:r>
+        <w:rPr>
+          <w:noProof/>
+        </w:rPr>
+        <w:drawing>
+          <wp:inline distT="0" distB="0" distL="0" distR="0" wp14:anchorId="412052C0" wp14:editId="101364F2">
+            <wp:extent cx="2124075" cy="4876800"/>
+            <wp:effectExtent l="0" t="0" r="9525" b="0"/>
+            <wp:docPr id="2142690185" name="Picture 1"/>
+            <wp:cNvGraphicFramePr>
+              <a:graphicFrameLocks xmlns:a="http://schemas.openxmlformats.org/drawingml/2006/main" noChangeAspect="1"/>
+            </wp:cNvGraphicFramePr>
+            <a:graphic xmlns:a="http://schemas.openxmlformats.org/drawingml/2006/main">
+              <a:graphicData uri="http://schemas.openxmlformats.org/drawingml/2006/picture">
+                <pic:pic xmlns:pic="http://schemas.openxmlformats.org/drawingml/2006/picture">
+                  <pic:nvPicPr>
+                    <pic:cNvPr id="2142690185" name=""/>
+                    <pic:cNvPicPr/>
+                  </pic:nvPicPr>
+                  <pic:blipFill>
+                    <a:blip r:embed="rId45"/>
+                    <a:stretch>
+                      <a:fillRect/>
+                    </a:stretch>
+                  </pic:blipFill>
+                  <pic:spPr>
+                    <a:xfrm>
+                      <a:off x="0" y="0"/>
+                      <a:ext cx="2124075" cy="4876800"/>
+                    </a:xfrm>
+                    <a:prstGeom prst="rect">
+                      <a:avLst/>
+                    </a:prstGeom>
+                  </pic:spPr>
+                </pic:pic>
+              </a:graphicData>
+            </a:graphic>
+          </wp:inline>
+        </w:drawing>
+      </w:r>
+    </w:p>
+    <w:p>
+      <w:pPr>
+        <w:jc w:val="both"/>
+      </w:pPr>
+      <w:r>
+        <w:lastRenderedPageBreak/>
+        <w:t xml:space="preserve">Um exemplo, caso você queira trabalhar com tela de fundo, você vai em </w:t>
+      </w:r>
+      <w:r>
+        <w:rPr>
+          <w:b/>
+          <w:bCs/>
+        </w:rPr>
+        <w:t>Wallpaper</w:t>
+      </w:r>
+      <w:r>
+        <w:t>.</w:t>
+      </w:r>
+    </w:p>
+    <w:p>
+      <w:pPr>
+        <w:jc w:val="both"/>
+      </w:pPr>
+      <w:r>
+        <w:rPr>
+          <w:noProof/>
+        </w:rPr>
+        <w:drawing>
+          <wp:inline distT="0" distB="0" distL="0" distR="0" wp14:anchorId="54F4EF3F" wp14:editId="538B1DE0">
+            <wp:extent cx="2105025" cy="3714750"/>
+            <wp:effectExtent l="0" t="0" r="9525" b="0"/>
+            <wp:docPr id="875605161" name="Picture 1"/>
+            <wp:cNvGraphicFramePr>
+              <a:graphicFrameLocks xmlns:a="http://schemas.openxmlformats.org/drawingml/2006/main" noChangeAspect="1"/>
+            </wp:cNvGraphicFramePr>
+            <a:graphic xmlns:a="http://schemas.openxmlformats.org/drawingml/2006/main">
+              <a:graphicData uri="http://schemas.openxmlformats.org/drawingml/2006/picture">
+                <pic:pic xmlns:pic="http://schemas.openxmlformats.org/drawingml/2006/picture">
+                  <pic:nvPicPr>
+                    <pic:cNvPr id="875605161" name=""/>
+                    <pic:cNvPicPr/>
+                  </pic:nvPicPr>
+                  <pic:blipFill>
+                    <a:blip r:embed="rId46"/>
+                    <a:stretch>
+                      <a:fillRect/>
+                    </a:stretch>
+                  </pic:blipFill>
+                  <pic:spPr>
+                    <a:xfrm>
+                      <a:off x="0" y="0"/>
+                      <a:ext cx="2105025" cy="3714750"/>
+                    </a:xfrm>
+                    <a:prstGeom prst="rect">
+                      <a:avLst/>
+                    </a:prstGeom>
+                  </pic:spPr>
+                </pic:pic>
+              </a:graphicData>
+            </a:graphic>
+          </wp:inline>
+        </w:drawing>
+      </w:r>
+    </w:p>
+    <w:p>
+      <w:pPr>
+        <w:jc w:val="both"/>
+      </w:pPr>
+      <w:r>
+        <w:t xml:space="preserve">Como podemos ver podemos escolher uma cor para o nosso wallpaper, importar uma imagem clicando em </w:t>
+      </w:r>
+      <w:proofErr w:type="spellStart"/>
+      <w:r>
+        <w:rPr>
+          <w:b/>
+          <w:bCs/>
+        </w:rPr>
+        <w:t>Browse</w:t>
+      </w:r>
+      <w:proofErr w:type="spellEnd"/>
+      <w:r>
+        <w:t xml:space="preserve">, ajustar o tamanho da imagem para que fique de uma maneira agradável no </w:t>
+      </w:r>
+      <w:proofErr w:type="spellStart"/>
+      <w:r>
+        <w:rPr>
+          <w:b/>
+          <w:bCs/>
+        </w:rPr>
+        <w:t>Image</w:t>
+      </w:r>
+      <w:proofErr w:type="spellEnd"/>
+      <w:r>
+        <w:rPr>
+          <w:b/>
+          <w:bCs/>
+        </w:rPr>
+        <w:t xml:space="preserve"> Fit</w:t>
+      </w:r>
+      <w:r>
+        <w:t xml:space="preserve"> e por fim, ajustar a transparência nesse no </w:t>
+      </w:r>
+      <w:proofErr w:type="spellStart"/>
+      <w:r>
+        <w:rPr>
+          <w:b/>
+          <w:bCs/>
+        </w:rPr>
+        <w:t>Transparency</w:t>
+      </w:r>
+      <w:proofErr w:type="spellEnd"/>
+      <w:r>
+        <w:t xml:space="preserve">. </w:t>
+      </w:r>
+    </w:p>
+    <w:p>
+      <w:pPr>
+        <w:jc w:val="both"/>
+      </w:pPr>
+      <w:r>
+        <w:rPr>
+          <w:noProof/>
+        </w:rPr>
+        <w:drawing>
+          <wp:inline distT="0" distB="0" distL="0" distR="0" wp14:anchorId="294EAD19" wp14:editId="3908AA1D">
+            <wp:extent cx="5400040" cy="3424555"/>
+            <wp:effectExtent l="0" t="0" r="0" b="4445"/>
+            <wp:docPr id="1007645797" name="Picture 1"/>
+            <wp:cNvGraphicFramePr>
+              <a:graphicFrameLocks xmlns:a="http://schemas.openxmlformats.org/drawingml/2006/main" noChangeAspect="1"/>
+            </wp:cNvGraphicFramePr>
+            <a:graphic xmlns:a="http://schemas.openxmlformats.org/drawingml/2006/main">
+              <a:graphicData uri="http://schemas.openxmlformats.org/drawingml/2006/picture">
+                <pic:pic xmlns:pic="http://schemas.openxmlformats.org/drawingml/2006/picture">
+                  <pic:nvPicPr>
+                    <pic:cNvPr id="1007645797" name=""/>
+                    <pic:cNvPicPr/>
+                  </pic:nvPicPr>
+                  <pic:blipFill>
+                    <a:blip r:embed="rId47"/>
+                    <a:stretch>
+                      <a:fillRect/>
+                    </a:stretch>
+                  </pic:blipFill>
+                  <pic:spPr>
+                    <a:xfrm>
+                      <a:off x="0" y="0"/>
+                      <a:ext cx="5400040" cy="3424555"/>
+                    </a:xfrm>
+                    <a:prstGeom prst="rect">
+                      <a:avLst/>
+                    </a:prstGeom>
+                  </pic:spPr>
+                </pic:pic>
+              </a:graphicData>
+            </a:graphic>
+          </wp:inline>
+        </w:drawing>
+      </w:r>
+    </w:p>
+    <w:p>
+      <w:pPr>
+        <w:jc w:val="both"/>
+      </w:pPr>
+      <w:r>
+        <w:t>Tenha em mente que você terá que realizar os ajustes depois de importar um wallpaper.</w:t>
+      </w:r>
+    </w:p>
+    <w:p>
+      <w:pPr>
+        <w:jc w:val="both"/>
+      </w:pPr>
+      <w:r>
+        <w:lastRenderedPageBreak/>
+        <w:t xml:space="preserve">Para alterar a formatação de um cartão, clique nele e você fazer os ajustes no campo chamado </w:t>
+      </w:r>
+      <w:proofErr w:type="spellStart"/>
+      <w:r>
+        <w:rPr>
+          <w:b/>
+          <w:bCs/>
+        </w:rPr>
+        <w:t>Callout</w:t>
+      </w:r>
+      <w:proofErr w:type="spellEnd"/>
+      <w:r>
+        <w:rPr>
+          <w:b/>
+          <w:bCs/>
+        </w:rPr>
+        <w:t xml:space="preserve"> </w:t>
+      </w:r>
+      <w:proofErr w:type="spellStart"/>
+      <w:r>
+        <w:rPr>
+          <w:b/>
+          <w:bCs/>
+        </w:rPr>
+        <w:t>Value</w:t>
+      </w:r>
+      <w:proofErr w:type="spellEnd"/>
+      <w:r>
+        <w:t>.</w:t>
+      </w:r>
+    </w:p>
+    <w:p>
+      <w:pPr>
+        <w:jc w:val="both"/>
+      </w:pPr>
+      <w:r>
+        <w:rPr>
+          <w:noProof/>
+        </w:rPr>
+        <w:drawing>
+          <wp:inline distT="0" distB="0" distL="0" distR="0" wp14:anchorId="2CEEBD65" wp14:editId="5DE49B7D">
+            <wp:extent cx="2124075" cy="5229225"/>
+            <wp:effectExtent l="0" t="0" r="9525" b="9525"/>
+            <wp:docPr id="812289681" name="Picture 1"/>
+            <wp:cNvGraphicFramePr>
+              <a:graphicFrameLocks xmlns:a="http://schemas.openxmlformats.org/drawingml/2006/main" noChangeAspect="1"/>
+            </wp:cNvGraphicFramePr>
+            <a:graphic xmlns:a="http://schemas.openxmlformats.org/drawingml/2006/main">
+              <a:graphicData uri="http://schemas.openxmlformats.org/drawingml/2006/picture">
+                <pic:pic xmlns:pic="http://schemas.openxmlformats.org/drawingml/2006/picture">
+                  <pic:nvPicPr>
+                    <pic:cNvPr id="812289681" name=""/>
+                    <pic:cNvPicPr/>
+                  </pic:nvPicPr>
+                  <pic:blipFill>
+                    <a:blip r:embed="rId48"/>
+                    <a:stretch>
+                      <a:fillRect/>
+                    </a:stretch>
+                  </pic:blipFill>
+                  <pic:spPr>
+                    <a:xfrm>
+                      <a:off x="0" y="0"/>
+                      <a:ext cx="2124075" cy="5229225"/>
+                    </a:xfrm>
+                    <a:prstGeom prst="rect">
+                      <a:avLst/>
+                    </a:prstGeom>
+                  </pic:spPr>
+                </pic:pic>
+              </a:graphicData>
+            </a:graphic>
+          </wp:inline>
+        </w:drawing>
+      </w:r>
+    </w:p>
+    <w:p>
+      <w:pPr>
+        <w:jc w:val="both"/>
+      </w:pPr>
+      <w:r>
+        <w:t xml:space="preserve">Aqui você pode alterar a fonte e a cor do texto, agora para alterar a cor e tamanho da legenda do cartão você precisa ajustar no campo abaixo que se chama </w:t>
+      </w:r>
+      <w:proofErr w:type="spellStart"/>
+      <w:r>
+        <w:rPr>
+          <w:b/>
+          <w:bCs/>
+        </w:rPr>
+        <w:t>Category</w:t>
+      </w:r>
+      <w:proofErr w:type="spellEnd"/>
+      <w:r>
+        <w:rPr>
+          <w:b/>
+          <w:bCs/>
+        </w:rPr>
+        <w:t xml:space="preserve"> </w:t>
+      </w:r>
+      <w:proofErr w:type="spellStart"/>
+      <w:r>
+        <w:rPr>
+          <w:b/>
+          <w:bCs/>
+        </w:rPr>
+        <w:t>Level</w:t>
+      </w:r>
+      <w:proofErr w:type="spellEnd"/>
+      <w:r>
+        <w:t>.</w:t>
+      </w:r>
+    </w:p>
+    <w:p>
+      <w:pPr>
+        <w:jc w:val="both"/>
+      </w:pPr>
+      <w:r>
+        <w:rPr>
+          <w:noProof/>
+        </w:rPr>
+        <w:drawing>
+          <wp:inline distT="0" distB="0" distL="0" distR="0" wp14:anchorId="7CE74557" wp14:editId="228E11E0">
+            <wp:extent cx="1803538" cy="2346960"/>
+            <wp:effectExtent l="0" t="0" r="6350" b="0"/>
+            <wp:docPr id="1252999485" name="Picture 1"/>
+            <wp:cNvGraphicFramePr>
+              <a:graphicFrameLocks xmlns:a="http://schemas.openxmlformats.org/drawingml/2006/main" noChangeAspect="1"/>
+            </wp:cNvGraphicFramePr>
+            <a:graphic xmlns:a="http://schemas.openxmlformats.org/drawingml/2006/main">
+              <a:graphicData uri="http://schemas.openxmlformats.org/drawingml/2006/picture">
+                <pic:pic xmlns:pic="http://schemas.openxmlformats.org/drawingml/2006/picture">
+                  <pic:nvPicPr>
+                    <pic:cNvPr id="1252999485" name=""/>
+                    <pic:cNvPicPr/>
+                  </pic:nvPicPr>
+                  <pic:blipFill>
+                    <a:blip r:embed="rId49"/>
+                    <a:stretch>
+                      <a:fillRect/>
+                    </a:stretch>
+                  </pic:blipFill>
+                  <pic:spPr>
+                    <a:xfrm>
+                      <a:off x="0" y="0"/>
+                      <a:ext cx="1824944" cy="2374815"/>
+                    </a:xfrm>
+                    <a:prstGeom prst="rect">
+                      <a:avLst/>
+                    </a:prstGeom>
+                  </pic:spPr>
+                </pic:pic>
+              </a:graphicData>
+            </a:graphic>
+          </wp:inline>
+        </w:drawing>
+      </w:r>
+    </w:p>
+    <w:p>
+      <w:pPr>
+        <w:jc w:val="both"/>
+      </w:pPr>
+    </w:p>
+    <w:p>
+      <w:pPr>
+        <w:jc w:val="both"/>
+      </w:pPr>
+    </w:p>
+    <w:p>
+      <w:pPr>
+        <w:pStyle w:val="Heading2"/>
+      </w:pPr>
     </w:p>
     <w:p>
       <w:pPr>

</xml_diff>

<commit_message>
Finalizando o Dashboard e Publicando na Web
Etapa final: Finalizei o dashboard, criei uma versão mobile dele e pude criar um link para disponibilizar na web através do Power BI Service e tudo isso está documentado no relatório.
</commit_message>
<xml_diff>
--- a/Power BI.docx
+++ b/Power BI.docx
@@ -23,15 +23,7 @@
         <w:jc w:val="both"/>
       </w:pPr>
       <w:r>
-        <w:t xml:space="preserve">BI é a sigla para Business </w:t>
-      </w:r>
-      <w:proofErr w:type="spellStart"/>
-      <w:r>
-        <w:t>Intelligence</w:t>
-      </w:r>
-      <w:proofErr w:type="spellEnd"/>
-      <w:r>
-        <w:t>, traduzindo para o português, Inteligência do Negócio, mas qual é o conceito do BI?</w:t>
+        <w:t>BI é a sigla para Business Intelligence, traduzindo para o português, Inteligência do Negócio, mas qual é o conceito do BI?</w:t>
       </w:r>
     </w:p>
     <w:p>
@@ -79,15 +71,7 @@
         <w:jc w:val="both"/>
       </w:pPr>
       <w:r>
-        <w:t xml:space="preserve">Na maioria das vezes a pessoa que vai receber esses dados não é alguém técnico, por isso é importante escrever, detalhar e organizar as análises e decisões tomadas, para simplificar, contar a história da análise ou </w:t>
-      </w:r>
-      <w:proofErr w:type="spellStart"/>
-      <w:r>
-        <w:t>Storytelling</w:t>
-      </w:r>
-      <w:proofErr w:type="spellEnd"/>
-      <w:r>
-        <w:t>.</w:t>
+        <w:t>Na maioria das vezes a pessoa que vai receber esses dados não é alguém técnico, por isso é importante escrever, detalhar e organizar as análises e decisões tomadas, para simplificar, contar a história da análise ou Storytelling.</w:t>
       </w:r>
     </w:p>
     <w:p>
@@ -129,7 +113,6 @@
       <w:r>
         <w:t xml:space="preserve">Conjuntos de dados, relatórios e dashboards, são elementos que são organizados em um espaço chamado </w:t>
       </w:r>
-      <w:proofErr w:type="spellStart"/>
       <w:r>
         <w:rPr>
           <w:b/>
@@ -137,7 +120,6 @@
         </w:rPr>
         <w:t>Workspace</w:t>
       </w:r>
-      <w:proofErr w:type="spellEnd"/>
       <w:r>
         <w:t xml:space="preserve"> e são criados em capacidades específicas.</w:t>
       </w:r>
@@ -150,7 +132,6 @@
         <w:lastRenderedPageBreak/>
         <w:t xml:space="preserve">O Power BI oferece diversas capacidades, como capacidades compartilhadas e dedicadas para hospedar e entregar conteúdo. O </w:t>
       </w:r>
-      <w:proofErr w:type="spellStart"/>
       <w:r>
         <w:rPr>
           <w:b/>
@@ -158,7 +139,6 @@
         </w:rPr>
         <w:t>Workspace</w:t>
       </w:r>
-      <w:proofErr w:type="spellEnd"/>
       <w:r>
         <w:t xml:space="preserve"> citado antes, são contêineres que organizam os elementos do BI, possibilitando a colaboração e compartilhamento de conteúdo entre colegas.</w:t>
       </w:r>
@@ -179,14 +159,12 @@
       <w:r>
         <w:t xml:space="preserve"> de diferentes fontes de dados, assim os tornando disponíveis para os membros de um </w:t>
       </w:r>
-      <w:proofErr w:type="spellStart"/>
       <w:r>
         <w:rPr>
           <w:rStyle w:val="Strong"/>
         </w:rPr>
         <w:t>workspace</w:t>
       </w:r>
-      <w:proofErr w:type="spellEnd"/>
       <w:r>
         <w:t>, garantindo a consistência e confiabilidade dos dados.</w:t>
       </w:r>
@@ -523,26 +501,13 @@
         <w:jc w:val="both"/>
       </w:pPr>
       <w:r>
-        <w:t xml:space="preserve">Dentro do Power BI podemos importar vários tipos de dados, como por exemplo, arquivos </w:t>
-      </w:r>
-      <w:proofErr w:type="spellStart"/>
-      <w:r>
-        <w:t>Text</w:t>
-      </w:r>
-      <w:proofErr w:type="spellEnd"/>
+        <w:t>Dentro do Power BI podemos importar vários tipos de dados, como por exemplo, arquivos Text</w:t>
+      </w:r>
       <w:r>
         <w:t xml:space="preserve"> </w:t>
       </w:r>
       <w:r>
-        <w:t>(</w:t>
-      </w:r>
-      <w:proofErr w:type="spellStart"/>
-      <w:r>
-        <w:t>txt</w:t>
-      </w:r>
-      <w:proofErr w:type="spellEnd"/>
-      <w:r>
-        <w:t xml:space="preserve">), arquivos CSV, planilhas do Excel, importar dados do SQL </w:t>
+        <w:t xml:space="preserve">(txt), arquivos CSV, planilhas do Excel, importar dados do SQL </w:t>
       </w:r>
       <w:r>
         <w:t>Server, JSON</w:t>
@@ -583,15 +548,7 @@
         <w:jc w:val="both"/>
       </w:pPr>
       <w:r>
-        <w:t xml:space="preserve">Na situação de importar uma planilha Google </w:t>
-      </w:r>
-      <w:proofErr w:type="spellStart"/>
-      <w:r>
-        <w:t>Sheets</w:t>
-      </w:r>
-      <w:proofErr w:type="spellEnd"/>
-      <w:r>
-        <w:t xml:space="preserve"> temos duas opções: </w:t>
+        <w:t xml:space="preserve">Na situação de importar uma planilha Google Sheets temos duas opções: </w:t>
       </w:r>
     </w:p>
     <w:p>
@@ -618,17 +575,8 @@
           <w:b/>
           <w:bCs/>
         </w:rPr>
-        <w:t xml:space="preserve">Google </w:t>
-      </w:r>
-      <w:proofErr w:type="spellStart"/>
-      <w:r>
-        <w:rPr>
-          <w:b/>
-          <w:bCs/>
-        </w:rPr>
-        <w:t>Sheets</w:t>
-      </w:r>
-      <w:proofErr w:type="spellEnd"/>
+        <w:t>Google Sheets</w:t>
+      </w:r>
       <w:r>
         <w:rPr>
           <w:b/>
@@ -646,21 +594,12 @@
         </w:rPr>
         <w:t>“</w:t>
       </w:r>
-      <w:proofErr w:type="spellStart"/>
-      <w:r>
-        <w:rPr>
-          <w:b/>
-          <w:bCs/>
-        </w:rPr>
-        <w:t>Get</w:t>
-      </w:r>
-      <w:proofErr w:type="spellEnd"/>
-      <w:r>
-        <w:rPr>
-          <w:b/>
-          <w:bCs/>
-        </w:rPr>
-        <w:t xml:space="preserve"> Data</w:t>
+      <w:r>
+        <w:rPr>
+          <w:b/>
+          <w:bCs/>
+        </w:rPr>
+        <w:t>Get Data</w:t>
       </w:r>
       <w:r>
         <w:rPr>
@@ -720,15 +659,7 @@
       </w:pPr>
       <w:r>
         <w:lastRenderedPageBreak/>
-        <w:t xml:space="preserve">Ambas as opções permitem importar dados de planilhas Google </w:t>
-      </w:r>
-      <w:proofErr w:type="spellStart"/>
-      <w:r>
-        <w:t>Sheets</w:t>
-      </w:r>
-      <w:proofErr w:type="spellEnd"/>
-      <w:r>
-        <w:t>, no entanto, há diferenças entre as duas opções e isso vou explicar agora.</w:t>
+        <w:t>Ambas as opções permitem importar dados de planilhas Google Sheets, no entanto, há diferenças entre as duas opções e isso vou explicar agora.</w:t>
       </w:r>
     </w:p>
     <w:p>
@@ -749,15 +680,7 @@
         <w:jc w:val="both"/>
       </w:pPr>
       <w:r>
-        <w:t xml:space="preserve">Essa é uma opção que permite importar dados de uma planilha Google </w:t>
-      </w:r>
-      <w:proofErr w:type="spellStart"/>
-      <w:r>
-        <w:t>Sheets</w:t>
-      </w:r>
-      <w:proofErr w:type="spellEnd"/>
-      <w:r>
-        <w:t xml:space="preserve"> para o Power BI através de um link compartilhado da planilha. Depois de escolhida, você precisa da </w:t>
+        <w:t xml:space="preserve">Essa é uma opção que permite importar dados de uma planilha Google Sheets para o Power BI através de um link compartilhado da planilha. Depois de escolhida, você precisa da </w:t>
       </w:r>
       <w:r>
         <w:rPr>
@@ -822,21 +745,12 @@
       <w:r>
         <w:t xml:space="preserve"> Se os dados na planilha forem atualizados, você precisa atualizar a conexão no Power BI na mão para conseguir os dados mais recentes. Para fazer isso você clica no botão direito no conjunto de dados no Power BI e selecionando "</w:t>
       </w:r>
-      <w:proofErr w:type="spellStart"/>
-      <w:r>
-        <w:rPr>
-          <w:b/>
-          <w:bCs/>
-        </w:rPr>
-        <w:t>Refresh</w:t>
-      </w:r>
-      <w:proofErr w:type="spellEnd"/>
-      <w:r>
-        <w:rPr>
-          <w:b/>
-          <w:bCs/>
-        </w:rPr>
-        <w:t xml:space="preserve"> Data</w:t>
+      <w:r>
+        <w:rPr>
+          <w:b/>
+          <w:bCs/>
+        </w:rPr>
+        <w:t>Refresh Data</w:t>
       </w:r>
       <w:r>
         <w:t>".</w:t>
@@ -877,28 +791,15 @@
         <w:pStyle w:val="Heading3"/>
       </w:pPr>
       <w:r>
-        <w:t xml:space="preserve">Google </w:t>
-      </w:r>
-      <w:proofErr w:type="spellStart"/>
-      <w:r>
-        <w:t>Sheets</w:t>
-      </w:r>
-      <w:proofErr w:type="spellEnd"/>
-    </w:p>
-    <w:p>
-      <w:pPr>
-        <w:jc w:val="both"/>
-      </w:pPr>
-      <w:r>
-        <w:t xml:space="preserve">Como já dito, no começo desse tópico, existe uma opção específica com o nome Google </w:t>
-      </w:r>
-      <w:proofErr w:type="spellStart"/>
-      <w:r>
-        <w:t>Sheets</w:t>
-      </w:r>
-      <w:proofErr w:type="spellEnd"/>
-      <w:r>
-        <w:t xml:space="preserve"> que é fornecida pelo próprio Power BI para importar de forma direta as planilhas do Google, sem a necessidade de um link de compartilhamento, abaixo estão umas características dessa opção:</w:t>
+        <w:t>Google Sheets</w:t>
+      </w:r>
+    </w:p>
+    <w:p>
+      <w:pPr>
+        <w:jc w:val="both"/>
+      </w:pPr>
+      <w:r>
+        <w:t>Como já dito, no começo desse tópico, existe uma opção específica com o nome Google Sheets que é fornecida pelo próprio Power BI para importar de forma direta as planilhas do Google, sem a necessidade de um link de compartilhamento, abaixo estão umas características dessa opção:</w:t>
       </w:r>
     </w:p>
     <w:p>
@@ -918,15 +819,7 @@
         <w:t>Conexão Direta:</w:t>
       </w:r>
       <w:r>
-        <w:t xml:space="preserve"> Com a opção Google </w:t>
-      </w:r>
-      <w:proofErr w:type="spellStart"/>
-      <w:r>
-        <w:t>Sheets</w:t>
-      </w:r>
-      <w:proofErr w:type="spellEnd"/>
-      <w:r>
-        <w:t xml:space="preserve"> você se conecta diretamente à sua conta do Google e seleciona a planilha que você deseja, você pode ver que isso elimina a necessidade de criar e compartilhar links e depender de conexões web.</w:t>
+        <w:t xml:space="preserve"> Com a opção Google Sheets você se conecta diretamente à sua conta do Google e seleciona a planilha que você deseja, você pode ver que isso elimina a necessidade de criar e compartilhar links e depender de conexões web.</w:t>
       </w:r>
     </w:p>
     <w:p>
@@ -997,21 +890,12 @@
       <w:r>
         <w:t xml:space="preserve"> Clique em </w:t>
       </w:r>
-      <w:proofErr w:type="spellStart"/>
-      <w:r>
-        <w:rPr>
-          <w:b/>
-          <w:bCs/>
-        </w:rPr>
-        <w:t>Get</w:t>
-      </w:r>
-      <w:proofErr w:type="spellEnd"/>
-      <w:r>
-        <w:rPr>
-          <w:b/>
-          <w:bCs/>
-        </w:rPr>
-        <w:t xml:space="preserve"> Data</w:t>
+      <w:r>
+        <w:rPr>
+          <w:b/>
+          <w:bCs/>
+        </w:rPr>
+        <w:t>Get Data</w:t>
       </w:r>
       <w:r>
         <w:t>:</w:t>
@@ -1255,17 +1139,8 @@
           <w:b/>
           <w:bCs/>
         </w:rPr>
-        <w:t xml:space="preserve">Google </w:t>
-      </w:r>
-      <w:proofErr w:type="spellStart"/>
-      <w:r>
-        <w:rPr>
-          <w:b/>
-          <w:bCs/>
-        </w:rPr>
-        <w:t>Sheets</w:t>
-      </w:r>
-      <w:proofErr w:type="spellEnd"/>
+        <w:t>Google Sheets</w:t>
+      </w:r>
       <w:r>
         <w:rPr>
           <w:b/>
@@ -1555,17 +1430,8 @@
           <w:b/>
           <w:bCs/>
         </w:rPr>
-        <w:t xml:space="preserve">New </w:t>
-      </w:r>
-      <w:proofErr w:type="spellStart"/>
-      <w:r>
-        <w:rPr>
-          <w:b/>
-          <w:bCs/>
-        </w:rPr>
-        <w:t>Source</w:t>
-      </w:r>
-      <w:proofErr w:type="spellEnd"/>
+        <w:t>New Source</w:t>
+      </w:r>
       <w:r>
         <w:rPr>
           <w:b/>
@@ -1602,17 +1468,8 @@
           <w:b/>
           <w:bCs/>
         </w:rPr>
-        <w:t xml:space="preserve"> </w:t>
-      </w:r>
-      <w:proofErr w:type="spellStart"/>
-      <w:r>
-        <w:rPr>
-          <w:b/>
-          <w:bCs/>
-        </w:rPr>
-        <w:t>Apply</w:t>
-      </w:r>
-      <w:proofErr w:type="spellEnd"/>
+        <w:t xml:space="preserve"> Apply</w:t>
+      </w:r>
       <w:r>
         <w:rPr>
           <w:b/>
@@ -1807,17 +1664,8 @@
           <w:b/>
           <w:bCs/>
         </w:rPr>
-        <w:t xml:space="preserve">“Excel </w:t>
-      </w:r>
-      <w:proofErr w:type="spellStart"/>
-      <w:r>
-        <w:rPr>
-          <w:b/>
-          <w:bCs/>
-        </w:rPr>
-        <w:t>Workbook</w:t>
-      </w:r>
-      <w:proofErr w:type="spellEnd"/>
+        <w:t>“Excel Workbook</w:t>
+      </w:r>
       <w:r>
         <w:rPr>
           <w:b/>
@@ -1884,17 +1732,8 @@
           <w:b/>
           <w:bCs/>
         </w:rPr>
-        <w:t xml:space="preserve">“New </w:t>
-      </w:r>
-      <w:proofErr w:type="spellStart"/>
-      <w:r>
-        <w:rPr>
-          <w:b/>
-          <w:bCs/>
-        </w:rPr>
-        <w:t>Source</w:t>
-      </w:r>
-      <w:proofErr w:type="spellEnd"/>
+        <w:t>“New Source</w:t>
+      </w:r>
       <w:r>
         <w:rPr>
           <w:b/>
@@ -1910,17 +1749,8 @@
           <w:b/>
           <w:bCs/>
         </w:rPr>
-        <w:t xml:space="preserve">“Excel </w:t>
-      </w:r>
-      <w:proofErr w:type="spellStart"/>
-      <w:r>
-        <w:rPr>
-          <w:b/>
-          <w:bCs/>
-        </w:rPr>
-        <w:t>Workbook</w:t>
-      </w:r>
-      <w:proofErr w:type="spellEnd"/>
+        <w:t>“Excel Workbook</w:t>
+      </w:r>
       <w:r>
         <w:t>”</w:t>
       </w:r>
@@ -2012,17 +1842,8 @@
           <w:b/>
           <w:bCs/>
         </w:rPr>
-        <w:t>“.</w:t>
-      </w:r>
-      <w:proofErr w:type="spellStart"/>
-      <w:r>
-        <w:rPr>
-          <w:b/>
-          <w:bCs/>
-        </w:rPr>
-        <w:t>xlsx</w:t>
-      </w:r>
-      <w:proofErr w:type="spellEnd"/>
+        <w:t>“.xlsx</w:t>
+      </w:r>
       <w:r>
         <w:rPr>
           <w:b/>
@@ -2361,15 +2182,7 @@
         <w:jc w:val="both"/>
       </w:pPr>
       <w:r>
-        <w:t>Em seguida vai aparecer essa janela contendo os arquivos que o Power BI encontrou baseado no diretório/caminho que foi informado, aqui no caso ele encontrou três arquivos Excel, ou seja, três arquivos .</w:t>
-      </w:r>
-      <w:proofErr w:type="spellStart"/>
-      <w:r>
-        <w:t>xlsx</w:t>
-      </w:r>
-      <w:proofErr w:type="spellEnd"/>
-      <w:r>
-        <w:t>.</w:t>
+        <w:t>Em seguida vai aparecer essa janela contendo os arquivos que o Power BI encontrou baseado no diretório/caminho que foi informado, aqui no caso ele encontrou três arquivos Excel, ou seja, três arquivos .xlsx.</w:t>
       </w:r>
     </w:p>
     <w:p>
@@ -2450,19 +2263,11 @@
         <w:t xml:space="preserve">Outro site interessante é o </w:t>
       </w:r>
       <w:hyperlink r:id="rId19" w:tgtFrame="_blank" w:history="1">
-        <w:proofErr w:type="spellStart"/>
         <w:r>
           <w:rPr>
             <w:rStyle w:val="Hyperlink"/>
           </w:rPr>
-          <w:t>Dataset</w:t>
-        </w:r>
-        <w:proofErr w:type="spellEnd"/>
-        <w:r>
-          <w:rPr>
-            <w:rStyle w:val="Hyperlink"/>
-          </w:rPr>
-          <w:t xml:space="preserve"> Search</w:t>
+          <w:t>Dataset Search</w:t>
         </w:r>
       </w:hyperlink>
       <w:r>
@@ -2485,15 +2290,7 @@
         </w:r>
       </w:hyperlink>
       <w:r>
-        <w:t xml:space="preserve">. No site oficial da instituição tem vários </w:t>
-      </w:r>
-      <w:proofErr w:type="spellStart"/>
-      <w:r>
-        <w:t>datasets</w:t>
-      </w:r>
-      <w:proofErr w:type="spellEnd"/>
-      <w:r>
-        <w:t xml:space="preserve"> disponíveis e eles são compostos por diversos levantamentos estatísticos realizados pelo instituto, proporcionando assim uma grande quantidade de informações para estudo.</w:t>
+        <w:t>. No site oficial da instituição tem vários datasets disponíveis e eles são compostos por diversos levantamentos estatísticos realizados pelo instituto, proporcionando assim uma grande quantidade de informações para estudo.</w:t>
       </w:r>
     </w:p>
     <w:p>
@@ -2527,16 +2324,8 @@
           <w:rPr>
             <w:rStyle w:val="Hyperlink"/>
           </w:rPr>
-          <w:t xml:space="preserve">banco de dados </w:t>
+          <w:t>banco de dados AdventureWorks</w:t>
         </w:r>
-        <w:proofErr w:type="spellStart"/>
-        <w:r>
-          <w:rPr>
-            <w:rStyle w:val="Hyperlink"/>
-          </w:rPr>
-          <w:t>AdventureWorks</w:t>
-        </w:r>
-        <w:proofErr w:type="spellEnd"/>
       </w:hyperlink>
       <w:r>
         <w:t>. Ele pode ser usado em conjunto com outros softwares da área de dados, deixando possível várias opções de exploração e prática.</w:t>
@@ -2550,25 +2339,15 @@
         <w:t xml:space="preserve">Por último e não menos importante, tem o </w:t>
       </w:r>
       <w:hyperlink r:id="rId23" w:tgtFrame="_blank" w:history="1">
-        <w:proofErr w:type="spellStart"/>
         <w:r>
           <w:rPr>
             <w:rStyle w:val="Hyperlink"/>
           </w:rPr>
           <w:t>Kaggle</w:t>
         </w:r>
-        <w:proofErr w:type="spellEnd"/>
       </w:hyperlink>
       <w:r>
-        <w:t xml:space="preserve"> é um dos sites mais conhecidos na área de Data Science. Utilizado por estudantes e profissionais para compartilhar dados interessantes dos mais diversos tipos. Estudar pelo </w:t>
-      </w:r>
-      <w:proofErr w:type="spellStart"/>
-      <w:r>
-        <w:t>Kaggle</w:t>
-      </w:r>
-      <w:proofErr w:type="spellEnd"/>
-      <w:r>
-        <w:t xml:space="preserve"> pode revelar uma infinidade de possibilidades para aprimorar suas habilidades de análise de dados. </w:t>
+        <w:t xml:space="preserve"> é um dos sites mais conhecidos na área de Data Science. Utilizado por estudantes e profissionais para compartilhar dados interessantes dos mais diversos tipos. Estudar pelo Kaggle pode revelar uma infinidade de possibilidades para aprimorar suas habilidades de análise de dados. </w:t>
       </w:r>
     </w:p>
     <w:p>
@@ -2785,17 +2564,8 @@
           <w:b/>
           <w:bCs/>
         </w:rPr>
-        <w:t>Filtros/</w:t>
-      </w:r>
-      <w:proofErr w:type="spellStart"/>
-      <w:r>
-        <w:rPr>
-          <w:b/>
-          <w:bCs/>
-        </w:rPr>
-        <w:t>Filters</w:t>
-      </w:r>
-      <w:proofErr w:type="spellEnd"/>
+        <w:t>Filtros/Filters</w:t>
+      </w:r>
       <w:r>
         <w:t>, onde podemos trabalhar com seleções para modificar os nossos visuais.</w:t>
       </w:r>
@@ -3150,21 +2920,12 @@
       <w:r>
         <w:t xml:space="preserve">, vimos funções como o </w:t>
       </w:r>
-      <w:proofErr w:type="spellStart"/>
-      <w:r>
-        <w:rPr>
-          <w:b/>
-          <w:bCs/>
-        </w:rPr>
-        <w:t>Get</w:t>
-      </w:r>
-      <w:proofErr w:type="spellEnd"/>
-      <w:r>
-        <w:rPr>
-          <w:b/>
-          <w:bCs/>
-        </w:rPr>
-        <w:t xml:space="preserve"> Data</w:t>
+      <w:r>
+        <w:rPr>
+          <w:b/>
+          <w:bCs/>
+        </w:rPr>
+        <w:t>Get Data</w:t>
       </w:r>
       <w:r>
         <w:t xml:space="preserve"> que permite a importação de dados, o </w:t>
@@ -3174,17 +2935,8 @@
           <w:b/>
           <w:bCs/>
         </w:rPr>
-        <w:t xml:space="preserve">Excel </w:t>
-      </w:r>
-      <w:proofErr w:type="spellStart"/>
-      <w:r>
-        <w:rPr>
-          <w:b/>
-          <w:bCs/>
-        </w:rPr>
-        <w:t>Workbook</w:t>
-      </w:r>
-      <w:proofErr w:type="spellEnd"/>
+        <w:t>Excel Workbook</w:t>
+      </w:r>
       <w:r>
         <w:t xml:space="preserve">, onde importamos dados do Excel e o </w:t>
       </w:r>
@@ -3369,7 +3121,6 @@
       <w:r>
         <w:t xml:space="preserve">Na aba </w:t>
       </w:r>
-      <w:proofErr w:type="spellStart"/>
       <w:r>
         <w:rPr>
           <w:b/>
@@ -3377,30 +3128,19 @@
         </w:rPr>
         <w:t>Insert</w:t>
       </w:r>
-      <w:proofErr w:type="spellEnd"/>
       <w:r>
         <w:t xml:space="preserve">, temos um recurso que tem no Word, Power Point e Excel, que é poder inserir uma </w:t>
       </w:r>
-      <w:proofErr w:type="spellStart"/>
-      <w:r>
-        <w:rPr>
-          <w:b/>
-          <w:bCs/>
-        </w:rPr>
-        <w:t>Text</w:t>
-      </w:r>
-      <w:proofErr w:type="spellEnd"/>
-      <w:r>
-        <w:rPr>
-          <w:b/>
-          <w:bCs/>
-        </w:rPr>
-        <w:t xml:space="preserve"> Box,</w:t>
+      <w:r>
+        <w:rPr>
+          <w:b/>
+          <w:bCs/>
+        </w:rPr>
+        <w:t>Text Box,</w:t>
       </w:r>
       <w:r>
         <w:t xml:space="preserve"> </w:t>
       </w:r>
-      <w:proofErr w:type="spellStart"/>
       <w:r>
         <w:rPr>
           <w:b/>
@@ -3408,7 +3148,6 @@
         </w:rPr>
         <w:t>Buttons</w:t>
       </w:r>
-      <w:proofErr w:type="spellEnd"/>
       <w:r>
         <w:t xml:space="preserve">, </w:t>
       </w:r>
@@ -3586,17 +3325,8 @@
           <w:b/>
           <w:bCs/>
         </w:rPr>
-        <w:t xml:space="preserve">New </w:t>
-      </w:r>
-      <w:proofErr w:type="spellStart"/>
-      <w:r>
-        <w:rPr>
-          <w:b/>
-          <w:bCs/>
-        </w:rPr>
-        <w:t>Measure</w:t>
-      </w:r>
-      <w:proofErr w:type="spellEnd"/>
+        <w:t>New Measure</w:t>
+      </w:r>
       <w:r>
         <w:t xml:space="preserve"> para criar novas medidas para o dashboard, criar novas colunas usando o </w:t>
       </w:r>
@@ -3605,17 +3335,8 @@
           <w:b/>
           <w:bCs/>
         </w:rPr>
-        <w:t xml:space="preserve">New </w:t>
-      </w:r>
-      <w:proofErr w:type="spellStart"/>
-      <w:r>
-        <w:rPr>
-          <w:b/>
-          <w:bCs/>
-        </w:rPr>
-        <w:t>Column</w:t>
-      </w:r>
-      <w:proofErr w:type="spellEnd"/>
+        <w:t>New Column</w:t>
+      </w:r>
       <w:r>
         <w:t xml:space="preserve"> e</w:t>
       </w:r>
@@ -3627,17 +3348,8 @@
           <w:b/>
           <w:bCs/>
         </w:rPr>
-        <w:t xml:space="preserve">New </w:t>
-      </w:r>
-      <w:proofErr w:type="spellStart"/>
-      <w:r>
-        <w:rPr>
-          <w:b/>
-          <w:bCs/>
-        </w:rPr>
-        <w:t>Table</w:t>
-      </w:r>
-      <w:proofErr w:type="spellEnd"/>
+        <w:t>New Table</w:t>
+      </w:r>
       <w:r>
         <w:t xml:space="preserve"> para criar novas tabelas quando for necessário.</w:t>
       </w:r>
@@ -3882,17 +3594,8 @@
           <w:b/>
           <w:bCs/>
         </w:rPr>
-        <w:t>Filtros/</w:t>
-      </w:r>
-      <w:proofErr w:type="spellStart"/>
-      <w:r>
-        <w:rPr>
-          <w:b/>
-          <w:bCs/>
-        </w:rPr>
-        <w:t>Filters</w:t>
-      </w:r>
-      <w:proofErr w:type="spellEnd"/>
+        <w:t>Filtros/Filters</w:t>
+      </w:r>
       <w:r>
         <w:t xml:space="preserve">, filtros antes, </w:t>
       </w:r>
@@ -3906,7 +3609,6 @@
       <w:r>
         <w:t xml:space="preserve"> e Seleções usando o </w:t>
       </w:r>
-      <w:proofErr w:type="spellStart"/>
       <w:r>
         <w:rPr>
           <w:b/>
@@ -3914,7 +3616,6 @@
         </w:rPr>
         <w:t>Selection</w:t>
       </w:r>
-      <w:proofErr w:type="spellEnd"/>
       <w:r>
         <w:t>.</w:t>
       </w:r>
@@ -3972,7 +3673,6 @@
       <w:r>
         <w:t xml:space="preserve">Temos a guia </w:t>
       </w:r>
-      <w:proofErr w:type="spellStart"/>
       <w:r>
         <w:rPr>
           <w:b/>
@@ -3980,7 +3680,6 @@
         </w:rPr>
         <w:t>Optimize</w:t>
       </w:r>
-      <w:proofErr w:type="spellEnd"/>
       <w:r>
         <w:t>, onde aqui podemos trabalhar com a performance dos dados e modelos.</w:t>
       </w:r>
@@ -5510,37 +5209,7 @@
         <w:jc w:val="both"/>
       </w:pPr>
       <w:r>
-        <w:t xml:space="preserve">Existem duas maneiras, uma é criar </w:t>
-      </w:r>
-      <w:r>
-        <w:t xml:space="preserve">um layout </w:t>
-      </w:r>
-      <w:r>
-        <w:t>dentro do</w:t>
-      </w:r>
-      <w:r>
-        <w:t xml:space="preserve"> Power BI</w:t>
-      </w:r>
-      <w:r>
-        <w:t>,</w:t>
-      </w:r>
-      <w:r>
-        <w:t xml:space="preserve"> </w:t>
-      </w:r>
-      <w:r>
-        <w:t xml:space="preserve">outra é </w:t>
-      </w:r>
-      <w:r>
-        <w:t>importa</w:t>
-      </w:r>
-      <w:r>
-        <w:t>r</w:t>
-      </w:r>
-      <w:r>
-        <w:t xml:space="preserve"> uma versão já pronta para a ferramenta.</w:t>
-      </w:r>
-      <w:r>
-        <w:t xml:space="preserve"> Isso é bastante comum em empresas, tem pessoal que é responsável em criar o design para que o mesmo seja importado para o Power BI para que os responsáveis possam trabalhar com os visuais do dashboard baseado na identidade visual da empresa.</w:t>
+        <w:t>Existem duas maneiras, uma é criar um layout dentro do Power BI, outra é importar uma versão já pronta para a ferramenta. Isso é bastante comum em empresas, tem pessoal que é responsável em criar o design para que o mesmo seja importado para o Power BI para que os responsáveis possam trabalhar com os visuais do dashboard baseado na identidade visual da empresa.</w:t>
       </w:r>
     </w:p>
     <w:p>
@@ -5786,7 +5455,6 @@
       <w:r>
         <w:t xml:space="preserve">Como podemos ver podemos escolher uma cor para o nosso wallpaper, importar uma imagem clicando em </w:t>
       </w:r>
-      <w:proofErr w:type="spellStart"/>
       <w:r>
         <w:rPr>
           <w:b/>
@@ -5794,30 +5462,19 @@
         </w:rPr>
         <w:t>Browse</w:t>
       </w:r>
-      <w:proofErr w:type="spellEnd"/>
       <w:r>
         <w:t xml:space="preserve">, ajustar o tamanho da imagem para que fique de uma maneira agradável no </w:t>
       </w:r>
-      <w:proofErr w:type="spellStart"/>
-      <w:r>
-        <w:rPr>
-          <w:b/>
-          <w:bCs/>
-        </w:rPr>
-        <w:t>Image</w:t>
-      </w:r>
-      <w:proofErr w:type="spellEnd"/>
-      <w:r>
-        <w:rPr>
-          <w:b/>
-          <w:bCs/>
-        </w:rPr>
-        <w:t xml:space="preserve"> Fit</w:t>
+      <w:r>
+        <w:rPr>
+          <w:b/>
+          <w:bCs/>
+        </w:rPr>
+        <w:t>Image Fit</w:t>
       </w:r>
       <w:r>
         <w:t xml:space="preserve"> e por fim, ajustar a transparência nesse no </w:t>
       </w:r>
-      <w:proofErr w:type="spellStart"/>
       <w:r>
         <w:rPr>
           <w:b/>
@@ -5825,7 +5482,6 @@
         </w:rPr>
         <w:t>Transparency</w:t>
       </w:r>
-      <w:proofErr w:type="spellEnd"/>
       <w:r>
         <w:t xml:space="preserve">. </w:t>
       </w:r>
@@ -5891,31 +5547,13 @@
         <w:lastRenderedPageBreak/>
         <w:t xml:space="preserve">Para alterar a formatação de um cartão, clique nele e você fazer os ajustes no campo chamado </w:t>
       </w:r>
-      <w:proofErr w:type="spellStart"/>
-      <w:r>
-        <w:rPr>
-          <w:b/>
-          <w:bCs/>
-        </w:rPr>
-        <w:t>Callout</w:t>
-      </w:r>
-      <w:proofErr w:type="spellEnd"/>
-      <w:r>
-        <w:rPr>
-          <w:b/>
-          <w:bCs/>
-        </w:rPr>
-        <w:t xml:space="preserve"> </w:t>
-      </w:r>
-      <w:proofErr w:type="spellStart"/>
-      <w:r>
-        <w:rPr>
-          <w:b/>
-          <w:bCs/>
-        </w:rPr>
-        <w:t>Value</w:t>
-      </w:r>
-      <w:proofErr w:type="spellEnd"/>
+      <w:r>
+        <w:rPr>
+          <w:b/>
+          <w:bCs/>
+        </w:rPr>
+        <w:t>Callout Value</w:t>
+      </w:r>
       <w:r>
         <w:t>.</w:t>
       </w:r>
@@ -5972,31 +5610,13 @@
       <w:r>
         <w:t xml:space="preserve">Aqui você pode alterar a fonte e a cor do texto, agora para alterar a cor e tamanho da legenda do cartão você precisa ajustar no campo abaixo que se chama </w:t>
       </w:r>
-      <w:proofErr w:type="spellStart"/>
-      <w:r>
-        <w:rPr>
-          <w:b/>
-          <w:bCs/>
-        </w:rPr>
-        <w:t>Category</w:t>
-      </w:r>
-      <w:proofErr w:type="spellEnd"/>
-      <w:r>
-        <w:rPr>
-          <w:b/>
-          <w:bCs/>
-        </w:rPr>
-        <w:t xml:space="preserve"> </w:t>
-      </w:r>
-      <w:proofErr w:type="spellStart"/>
-      <w:r>
-        <w:rPr>
-          <w:b/>
-          <w:bCs/>
-        </w:rPr>
-        <w:t>Level</w:t>
-      </w:r>
-      <w:proofErr w:type="spellEnd"/>
+      <w:r>
+        <w:rPr>
+          <w:b/>
+          <w:bCs/>
+        </w:rPr>
+        <w:t>Category Level</w:t>
+      </w:r>
       <w:r>
         <w:t>.</w:t>
       </w:r>
@@ -6045,6 +5665,1259 @@
           </wp:inline>
         </w:drawing>
       </w:r>
+    </w:p>
+    <w:p>
+      <w:pPr>
+        <w:pStyle w:val="Heading2"/>
+      </w:pPr>
+      <w:r>
+        <w:lastRenderedPageBreak/>
+        <w:t>Dashboard Mobile</w:t>
+      </w:r>
+    </w:p>
+    <w:p>
+      <w:pPr>
+        <w:jc w:val="both"/>
+      </w:pPr>
+      <w:r>
+        <w:t xml:space="preserve">Sim! É possível criar um dashboard para dispositivos móveis como Android e IOS e isso graças a uma opção que está na aba </w:t>
+      </w:r>
+      <w:r>
+        <w:rPr>
+          <w:b/>
+          <w:bCs/>
+        </w:rPr>
+        <w:t>View</w:t>
+      </w:r>
+      <w:r>
+        <w:t xml:space="preserve">, chamada </w:t>
+      </w:r>
+      <w:r>
+        <w:rPr>
+          <w:b/>
+          <w:bCs/>
+        </w:rPr>
+        <w:t>Mobile Layout</w:t>
+      </w:r>
+      <w:r>
+        <w:t>.</w:t>
+      </w:r>
+    </w:p>
+    <w:p>
+      <w:pPr>
+        <w:jc w:val="both"/>
+      </w:pPr>
+      <w:r>
+        <w:t>Suponha que tenho o dashboard pronto e eu quero criar um porte dele para mobile.</w:t>
+      </w:r>
+    </w:p>
+    <w:p>
+      <w:r>
+        <w:rPr>
+          <w:noProof/>
+        </w:rPr>
+        <w:drawing>
+          <wp:inline distT="0" distB="0" distL="0" distR="0" wp14:anchorId="0F85A85C" wp14:editId="7A97B882">
+            <wp:extent cx="5400040" cy="2955925"/>
+            <wp:effectExtent l="0" t="0" r="0" b="0"/>
+            <wp:docPr id="2029788814" name="Picture 1"/>
+            <wp:cNvGraphicFramePr>
+              <a:graphicFrameLocks xmlns:a="http://schemas.openxmlformats.org/drawingml/2006/main" noChangeAspect="1"/>
+            </wp:cNvGraphicFramePr>
+            <a:graphic xmlns:a="http://schemas.openxmlformats.org/drawingml/2006/main">
+              <a:graphicData uri="http://schemas.openxmlformats.org/drawingml/2006/picture">
+                <pic:pic xmlns:pic="http://schemas.openxmlformats.org/drawingml/2006/picture">
+                  <pic:nvPicPr>
+                    <pic:cNvPr id="2029788814" name=""/>
+                    <pic:cNvPicPr/>
+                  </pic:nvPicPr>
+                  <pic:blipFill>
+                    <a:blip r:embed="rId50"/>
+                    <a:stretch>
+                      <a:fillRect/>
+                    </a:stretch>
+                  </pic:blipFill>
+                  <pic:spPr>
+                    <a:xfrm>
+                      <a:off x="0" y="0"/>
+                      <a:ext cx="5400040" cy="2955925"/>
+                    </a:xfrm>
+                    <a:prstGeom prst="rect">
+                      <a:avLst/>
+                    </a:prstGeom>
+                  </pic:spPr>
+                </pic:pic>
+              </a:graphicData>
+            </a:graphic>
+          </wp:inline>
+        </w:drawing>
+      </w:r>
+    </w:p>
+    <w:p>
+      <w:pPr>
+        <w:jc w:val="both"/>
+      </w:pPr>
+      <w:r>
+        <w:t xml:space="preserve">Para isso eu clico em </w:t>
+      </w:r>
+      <w:r>
+        <w:rPr>
+          <w:b/>
+          <w:bCs/>
+        </w:rPr>
+        <w:t>Mobile Layout</w:t>
+      </w:r>
+      <w:r>
+        <w:t xml:space="preserve"> e um layout de smartphone irá aparecer junto com todas as views que criamos e melhor, já customizada caso você tenha feito no dashboard desktop.</w:t>
+      </w:r>
+    </w:p>
+    <w:p>
+      <w:pPr>
+        <w:jc w:val="both"/>
+      </w:pPr>
+      <w:r>
+        <w:rPr>
+          <w:noProof/>
+        </w:rPr>
+        <mc:AlternateContent>
+          <mc:Choice Requires="wps">
+            <w:drawing>
+              <wp:anchor distT="0" distB="0" distL="114300" distR="114300" simplePos="0" relativeHeight="251687936" behindDoc="0" locked="0" layoutInCell="1" allowOverlap="1" wp14:anchorId="21554E9D" wp14:editId="30E1B609">
+                <wp:simplePos x="0" y="0"/>
+                <wp:positionH relativeFrom="column">
+                  <wp:posOffset>3084195</wp:posOffset>
+                </wp:positionH>
+                <wp:positionV relativeFrom="paragraph">
+                  <wp:posOffset>352425</wp:posOffset>
+                </wp:positionV>
+                <wp:extent cx="704850" cy="1183005"/>
+                <wp:effectExtent l="19050" t="19050" r="19050" b="17145"/>
+                <wp:wrapNone/>
+                <wp:docPr id="112381927" name="Rectangle 1"/>
+                <wp:cNvGraphicFramePr/>
+                <a:graphic xmlns:a="http://schemas.openxmlformats.org/drawingml/2006/main">
+                  <a:graphicData uri="http://schemas.microsoft.com/office/word/2010/wordprocessingShape">
+                    <wps:wsp>
+                      <wps:cNvSpPr/>
+                      <wps:spPr>
+                        <a:xfrm>
+                          <a:off x="0" y="0"/>
+                          <a:ext cx="704850" cy="1183005"/>
+                        </a:xfrm>
+                        <a:prstGeom prst="rect">
+                          <a:avLst/>
+                        </a:prstGeom>
+                        <a:noFill/>
+                        <a:ln w="38100">
+                          <a:solidFill>
+                            <a:srgbClr val="FF0000"/>
+                          </a:solidFill>
+                        </a:ln>
+                      </wps:spPr>
+                      <wps:style>
+                        <a:lnRef idx="2">
+                          <a:schemeClr val="accent1">
+                            <a:shade val="15000"/>
+                          </a:schemeClr>
+                        </a:lnRef>
+                        <a:fillRef idx="1">
+                          <a:schemeClr val="accent1"/>
+                        </a:fillRef>
+                        <a:effectRef idx="0">
+                          <a:schemeClr val="accent1"/>
+                        </a:effectRef>
+                        <a:fontRef idx="minor">
+                          <a:schemeClr val="lt1"/>
+                        </a:fontRef>
+                      </wps:style>
+                      <wps:bodyPr rot="0" spcFirstLastPara="0" vertOverflow="overflow" horzOverflow="overflow" vert="horz" wrap="square" lIns="91440" tIns="45720" rIns="91440" bIns="45720" numCol="1" spcCol="0" rtlCol="0" fromWordArt="0" anchor="ctr" anchorCtr="0" forceAA="0" compatLnSpc="1">
+                        <a:prstTxWarp prst="textNoShape">
+                          <a:avLst/>
+                        </a:prstTxWarp>
+                        <a:noAutofit/>
+                      </wps:bodyPr>
+                    </wps:wsp>
+                  </a:graphicData>
+                </a:graphic>
+                <wp14:sizeRelH relativeFrom="margin">
+                  <wp14:pctWidth>0</wp14:pctWidth>
+                </wp14:sizeRelH>
+                <wp14:sizeRelV relativeFrom="margin">
+                  <wp14:pctHeight>0</wp14:pctHeight>
+                </wp14:sizeRelV>
+              </wp:anchor>
+            </w:drawing>
+          </mc:Choice>
+          <mc:Fallback>
+            <w:pict>
+              <v:rect w14:anchorId="042C61EB" id="Rectangle 1" o:spid="_x0000_s1026" style="position:absolute;margin-left:242.85pt;margin-top:27.75pt;width:55.5pt;height:93.15pt;z-index:251687936;visibility:visible;mso-wrap-style:square;mso-width-percent:0;mso-height-percent:0;mso-wrap-distance-left:9pt;mso-wrap-distance-top:0;mso-wrap-distance-right:9pt;mso-wrap-distance-bottom:0;mso-position-horizontal:absolute;mso-position-horizontal-relative:text;mso-position-vertical:absolute;mso-position-vertical-relative:text;mso-width-percent:0;mso-height-percent:0;mso-width-relative:margin;mso-height-relative:margin;v-text-anchor:middle" o:gfxdata="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" filled="f" strokecolor="red" strokeweight="3pt"/>
+            </w:pict>
+          </mc:Fallback>
+        </mc:AlternateContent>
+      </w:r>
+      <w:r>
+        <w:rPr>
+          <w:noProof/>
+        </w:rPr>
+        <w:drawing>
+          <wp:inline distT="0" distB="0" distL="0" distR="0" wp14:anchorId="188516CF" wp14:editId="44C8CF40">
+            <wp:extent cx="3943350" cy="1533525"/>
+            <wp:effectExtent l="0" t="0" r="0" b="9525"/>
+            <wp:docPr id="1552358273" name="Picture 1"/>
+            <wp:cNvGraphicFramePr>
+              <a:graphicFrameLocks xmlns:a="http://schemas.openxmlformats.org/drawingml/2006/main" noChangeAspect="1"/>
+            </wp:cNvGraphicFramePr>
+            <a:graphic xmlns:a="http://schemas.openxmlformats.org/drawingml/2006/main">
+              <a:graphicData uri="http://schemas.openxmlformats.org/drawingml/2006/picture">
+                <pic:pic xmlns:pic="http://schemas.openxmlformats.org/drawingml/2006/picture">
+                  <pic:nvPicPr>
+                    <pic:cNvPr id="1552358273" name=""/>
+                    <pic:cNvPicPr/>
+                  </pic:nvPicPr>
+                  <pic:blipFill>
+                    <a:blip r:embed="rId51"/>
+                    <a:stretch>
+                      <a:fillRect/>
+                    </a:stretch>
+                  </pic:blipFill>
+                  <pic:spPr>
+                    <a:xfrm>
+                      <a:off x="0" y="0"/>
+                      <a:ext cx="3943350" cy="1533525"/>
+                    </a:xfrm>
+                    <a:prstGeom prst="rect">
+                      <a:avLst/>
+                    </a:prstGeom>
+                  </pic:spPr>
+                </pic:pic>
+              </a:graphicData>
+            </a:graphic>
+          </wp:inline>
+        </w:drawing>
+      </w:r>
+    </w:p>
+    <w:p>
+      <w:pPr>
+        <w:jc w:val="both"/>
+      </w:pPr>
+      <w:r>
+        <w:rPr>
+          <w:noProof/>
+        </w:rPr>
+        <w:lastRenderedPageBreak/>
+        <w:drawing>
+          <wp:inline distT="0" distB="0" distL="0" distR="0" wp14:anchorId="1724288A" wp14:editId="60301FF7">
+            <wp:extent cx="5400040" cy="3165475"/>
+            <wp:effectExtent l="0" t="0" r="0" b="0"/>
+            <wp:docPr id="583345490" name="Picture 1"/>
+            <wp:cNvGraphicFramePr>
+              <a:graphicFrameLocks xmlns:a="http://schemas.openxmlformats.org/drawingml/2006/main" noChangeAspect="1"/>
+            </wp:cNvGraphicFramePr>
+            <a:graphic xmlns:a="http://schemas.openxmlformats.org/drawingml/2006/main">
+              <a:graphicData uri="http://schemas.openxmlformats.org/drawingml/2006/picture">
+                <pic:pic xmlns:pic="http://schemas.openxmlformats.org/drawingml/2006/picture">
+                  <pic:nvPicPr>
+                    <pic:cNvPr id="583345490" name=""/>
+                    <pic:cNvPicPr/>
+                  </pic:nvPicPr>
+                  <pic:blipFill>
+                    <a:blip r:embed="rId52"/>
+                    <a:stretch>
+                      <a:fillRect/>
+                    </a:stretch>
+                  </pic:blipFill>
+                  <pic:spPr>
+                    <a:xfrm>
+                      <a:off x="0" y="0"/>
+                      <a:ext cx="5400040" cy="3165475"/>
+                    </a:xfrm>
+                    <a:prstGeom prst="rect">
+                      <a:avLst/>
+                    </a:prstGeom>
+                  </pic:spPr>
+                </pic:pic>
+              </a:graphicData>
+            </a:graphic>
+          </wp:inline>
+        </w:drawing>
+      </w:r>
+    </w:p>
+    <w:p>
+      <w:pPr>
+        <w:jc w:val="both"/>
+      </w:pPr>
+      <w:r>
+        <w:t>Esse é o dashboard mobile onde você pode adaptar o trabalho que foi realizado no desktop.</w:t>
+      </w:r>
+    </w:p>
+    <w:p>
+      <w:pPr>
+        <w:jc w:val="both"/>
+      </w:pPr>
+      <w:r>
+        <w:t xml:space="preserve">Na tela ao lado com o nome de </w:t>
+      </w:r>
+      <w:r>
+        <w:rPr>
+          <w:b/>
+          <w:bCs/>
+        </w:rPr>
+        <w:t>Page Visuals</w:t>
+      </w:r>
+      <w:r>
+        <w:rPr>
+          <w:b/>
+          <w:bCs/>
+        </w:rPr>
+        <w:t xml:space="preserve"> </w:t>
+      </w:r>
+      <w:r>
+        <w:t>é onde ficam as views que foram criadas e estilizadas, para colocar a view no dashboard moblie é só clicar e arrastar.</w:t>
+      </w:r>
+    </w:p>
+    <w:p>
+      <w:pPr>
+        <w:jc w:val="both"/>
+      </w:pPr>
+      <w:r>
+        <w:t xml:space="preserve">Para voltar para o dashboard desktop, clique novamente em </w:t>
+      </w:r>
+      <w:r>
+        <w:rPr>
+          <w:b/>
+          <w:bCs/>
+        </w:rPr>
+        <w:t>Moblie Layout</w:t>
+      </w:r>
+      <w:r>
+        <w:t>.</w:t>
+      </w:r>
+    </w:p>
+    <w:p>
+      <w:pPr>
+        <w:jc w:val="both"/>
+      </w:pPr>
+    </w:p>
+    <w:p>
+      <w:pPr>
+        <w:pStyle w:val="Heading2"/>
+        <w:jc w:val="both"/>
+      </w:pPr>
+      <w:r>
+        <w:t>Publicar</w:t>
+      </w:r>
+    </w:p>
+    <w:p>
+      <w:pPr>
+        <w:jc w:val="both"/>
+      </w:pPr>
+      <w:r>
+        <w:t xml:space="preserve">Podemos publicar o nosso dashboard na web, para isso é importante estar logado no Power BI, se estiver logado clique em </w:t>
+      </w:r>
+      <w:r>
+        <w:rPr>
+          <w:b/>
+          <w:bCs/>
+        </w:rPr>
+        <w:t>Publish</w:t>
+      </w:r>
+      <w:r>
+        <w:t xml:space="preserve"> e em seguida selecione onde ele será publicado.</w:t>
+      </w:r>
+    </w:p>
+    <w:p>
+      <w:pPr>
+        <w:jc w:val="both"/>
+      </w:pPr>
+      <w:r>
+        <w:rPr>
+          <w:noProof/>
+        </w:rPr>
+        <mc:AlternateContent>
+          <mc:Choice Requires="wps">
+            <w:drawing>
+              <wp:anchor distT="0" distB="0" distL="114300" distR="114300" simplePos="0" relativeHeight="251689984" behindDoc="0" locked="0" layoutInCell="1" allowOverlap="1" wp14:anchorId="76502C36" wp14:editId="32011FF1">
+                <wp:simplePos x="0" y="0"/>
+                <wp:positionH relativeFrom="margin">
+                  <wp:posOffset>4676775</wp:posOffset>
+                </wp:positionH>
+                <wp:positionV relativeFrom="paragraph">
+                  <wp:posOffset>302895</wp:posOffset>
+                </wp:positionV>
+                <wp:extent cx="636270" cy="942975"/>
+                <wp:effectExtent l="19050" t="19050" r="11430" b="28575"/>
+                <wp:wrapNone/>
+                <wp:docPr id="771817479" name="Rectangle 1"/>
+                <wp:cNvGraphicFramePr/>
+                <a:graphic xmlns:a="http://schemas.openxmlformats.org/drawingml/2006/main">
+                  <a:graphicData uri="http://schemas.microsoft.com/office/word/2010/wordprocessingShape">
+                    <wps:wsp>
+                      <wps:cNvSpPr/>
+                      <wps:spPr>
+                        <a:xfrm>
+                          <a:off x="0" y="0"/>
+                          <a:ext cx="636270" cy="942975"/>
+                        </a:xfrm>
+                        <a:prstGeom prst="rect">
+                          <a:avLst/>
+                        </a:prstGeom>
+                        <a:noFill/>
+                        <a:ln w="38100">
+                          <a:solidFill>
+                            <a:srgbClr val="FF0000"/>
+                          </a:solidFill>
+                        </a:ln>
+                      </wps:spPr>
+                      <wps:style>
+                        <a:lnRef idx="2">
+                          <a:schemeClr val="accent1">
+                            <a:shade val="15000"/>
+                          </a:schemeClr>
+                        </a:lnRef>
+                        <a:fillRef idx="1">
+                          <a:schemeClr val="accent1"/>
+                        </a:fillRef>
+                        <a:effectRef idx="0">
+                          <a:schemeClr val="accent1"/>
+                        </a:effectRef>
+                        <a:fontRef idx="minor">
+                          <a:schemeClr val="lt1"/>
+                        </a:fontRef>
+                      </wps:style>
+                      <wps:bodyPr rot="0" spcFirstLastPara="0" vertOverflow="overflow" horzOverflow="overflow" vert="horz" wrap="square" lIns="91440" tIns="45720" rIns="91440" bIns="45720" numCol="1" spcCol="0" rtlCol="0" fromWordArt="0" anchor="ctr" anchorCtr="0" forceAA="0" compatLnSpc="1">
+                        <a:prstTxWarp prst="textNoShape">
+                          <a:avLst/>
+                        </a:prstTxWarp>
+                        <a:noAutofit/>
+                      </wps:bodyPr>
+                    </wps:wsp>
+                  </a:graphicData>
+                </a:graphic>
+                <wp14:sizeRelH relativeFrom="margin">
+                  <wp14:pctWidth>0</wp14:pctWidth>
+                </wp14:sizeRelH>
+                <wp14:sizeRelV relativeFrom="margin">
+                  <wp14:pctHeight>0</wp14:pctHeight>
+                </wp14:sizeRelV>
+              </wp:anchor>
+            </w:drawing>
+          </mc:Choice>
+          <mc:Fallback>
+            <w:pict>
+              <v:rect w14:anchorId="52770E85" id="Rectangle 1" o:spid="_x0000_s1026" style="position:absolute;margin-left:368.25pt;margin-top:23.85pt;width:50.1pt;height:74.25pt;z-index:251689984;visibility:visible;mso-wrap-style:square;mso-width-percent:0;mso-height-percent:0;mso-wrap-distance-left:9pt;mso-wrap-distance-top:0;mso-wrap-distance-right:9pt;mso-wrap-distance-bottom:0;mso-position-horizontal:absolute;mso-position-horizontal-relative:margin;mso-position-vertical:absolute;mso-position-vertical-relative:text;mso-width-percent:0;mso-height-percent:0;mso-width-relative:margin;mso-height-relative:margin;v-text-anchor:middle" o:gfxdata="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" filled="f" strokecolor="red" strokeweight="3pt">
+                <w10:wrap anchorx="margin"/>
+              </v:rect>
+            </w:pict>
+          </mc:Fallback>
+        </mc:AlternateContent>
+      </w:r>
+      <w:r>
+        <w:rPr>
+          <w:noProof/>
+        </w:rPr>
+        <w:drawing>
+          <wp:inline distT="0" distB="0" distL="0" distR="0" wp14:anchorId="52670059" wp14:editId="309C3607">
+            <wp:extent cx="5400040" cy="1259205"/>
+            <wp:effectExtent l="0" t="0" r="0" b="0"/>
+            <wp:docPr id="1041643967" name="Picture 1"/>
+            <wp:cNvGraphicFramePr>
+              <a:graphicFrameLocks xmlns:a="http://schemas.openxmlformats.org/drawingml/2006/main" noChangeAspect="1"/>
+            </wp:cNvGraphicFramePr>
+            <a:graphic xmlns:a="http://schemas.openxmlformats.org/drawingml/2006/main">
+              <a:graphicData uri="http://schemas.openxmlformats.org/drawingml/2006/picture">
+                <pic:pic xmlns:pic="http://schemas.openxmlformats.org/drawingml/2006/picture">
+                  <pic:nvPicPr>
+                    <pic:cNvPr id="1041643967" name=""/>
+                    <pic:cNvPicPr/>
+                  </pic:nvPicPr>
+                  <pic:blipFill>
+                    <a:blip r:embed="rId53"/>
+                    <a:stretch>
+                      <a:fillRect/>
+                    </a:stretch>
+                  </pic:blipFill>
+                  <pic:spPr>
+                    <a:xfrm>
+                      <a:off x="0" y="0"/>
+                      <a:ext cx="5400040" cy="1259205"/>
+                    </a:xfrm>
+                    <a:prstGeom prst="rect">
+                      <a:avLst/>
+                    </a:prstGeom>
+                  </pic:spPr>
+                </pic:pic>
+              </a:graphicData>
+            </a:graphic>
+          </wp:inline>
+        </w:drawing>
+      </w:r>
+    </w:p>
+    <w:p>
+      <w:pPr>
+        <w:jc w:val="both"/>
+      </w:pPr>
+      <w:r>
+        <w:rPr>
+          <w:noProof/>
+        </w:rPr>
+        <w:lastRenderedPageBreak/>
+        <w:drawing>
+          <wp:inline distT="0" distB="0" distL="0" distR="0" wp14:anchorId="7BF11E2A" wp14:editId="2B3686DC">
+            <wp:extent cx="5400040" cy="3354070"/>
+            <wp:effectExtent l="0" t="0" r="0" b="0"/>
+            <wp:docPr id="32968126" name="Picture 1"/>
+            <wp:cNvGraphicFramePr>
+              <a:graphicFrameLocks xmlns:a="http://schemas.openxmlformats.org/drawingml/2006/main" noChangeAspect="1"/>
+            </wp:cNvGraphicFramePr>
+            <a:graphic xmlns:a="http://schemas.openxmlformats.org/drawingml/2006/main">
+              <a:graphicData uri="http://schemas.openxmlformats.org/drawingml/2006/picture">
+                <pic:pic xmlns:pic="http://schemas.openxmlformats.org/drawingml/2006/picture">
+                  <pic:nvPicPr>
+                    <pic:cNvPr id="32968126" name=""/>
+                    <pic:cNvPicPr/>
+                  </pic:nvPicPr>
+                  <pic:blipFill>
+                    <a:blip r:embed="rId54"/>
+                    <a:stretch>
+                      <a:fillRect/>
+                    </a:stretch>
+                  </pic:blipFill>
+                  <pic:spPr>
+                    <a:xfrm>
+                      <a:off x="0" y="0"/>
+                      <a:ext cx="5400040" cy="3354070"/>
+                    </a:xfrm>
+                    <a:prstGeom prst="rect">
+                      <a:avLst/>
+                    </a:prstGeom>
+                  </pic:spPr>
+                </pic:pic>
+              </a:graphicData>
+            </a:graphic>
+          </wp:inline>
+        </w:drawing>
+      </w:r>
+    </w:p>
+    <w:p>
+      <w:pPr>
+        <w:jc w:val="both"/>
+      </w:pPr>
+      <w:r>
+        <w:rPr>
+          <w:noProof/>
+        </w:rPr>
+        <w:drawing>
+          <wp:inline distT="0" distB="0" distL="0" distR="0" wp14:anchorId="1568B664" wp14:editId="5A9117F6">
+            <wp:extent cx="5400040" cy="3125470"/>
+            <wp:effectExtent l="0" t="0" r="0" b="0"/>
+            <wp:docPr id="1335781772" name="Picture 1"/>
+            <wp:cNvGraphicFramePr>
+              <a:graphicFrameLocks xmlns:a="http://schemas.openxmlformats.org/drawingml/2006/main" noChangeAspect="1"/>
+            </wp:cNvGraphicFramePr>
+            <a:graphic xmlns:a="http://schemas.openxmlformats.org/drawingml/2006/main">
+              <a:graphicData uri="http://schemas.openxmlformats.org/drawingml/2006/picture">
+                <pic:pic xmlns:pic="http://schemas.openxmlformats.org/drawingml/2006/picture">
+                  <pic:nvPicPr>
+                    <pic:cNvPr id="1335781772" name=""/>
+                    <pic:cNvPicPr/>
+                  </pic:nvPicPr>
+                  <pic:blipFill>
+                    <a:blip r:embed="rId55"/>
+                    <a:stretch>
+                      <a:fillRect/>
+                    </a:stretch>
+                  </pic:blipFill>
+                  <pic:spPr>
+                    <a:xfrm>
+                      <a:off x="0" y="0"/>
+                      <a:ext cx="5400040" cy="3125470"/>
+                    </a:xfrm>
+                    <a:prstGeom prst="rect">
+                      <a:avLst/>
+                    </a:prstGeom>
+                  </pic:spPr>
+                </pic:pic>
+              </a:graphicData>
+            </a:graphic>
+          </wp:inline>
+        </w:drawing>
+      </w:r>
+    </w:p>
+    <w:p>
+      <w:pPr>
+        <w:jc w:val="both"/>
+      </w:pPr>
+      <w:r>
+        <w:t xml:space="preserve">Depois de selecionar onde o dashboard será publicado, clique em </w:t>
+      </w:r>
+      <w:r>
+        <w:rPr>
+          <w:b/>
+          <w:bCs/>
+        </w:rPr>
+        <w:t>Select</w:t>
+      </w:r>
+      <w:r>
+        <w:t xml:space="preserve"> e o dashboard será publicado no serviço do Power BI ou Power BI Service, ele ainda não está na web.</w:t>
+      </w:r>
+    </w:p>
+    <w:p>
+      <w:pPr>
+        <w:jc w:val="both"/>
+      </w:pPr>
+      <w:r>
+        <w:t>Seguindo em frente vamos acessar o Power BI Service no navegador, caso você tenha uma conta, faça login.</w:t>
+      </w:r>
+    </w:p>
+    <w:p>
+      <w:pPr>
+        <w:jc w:val="both"/>
+      </w:pPr>
+      <w:r>
+        <w:t>Nessa situação é bom manter o Power BI Service aberto no navegador e o BI Desktop abertos pois os dois tem que conversar entre si.</w:t>
+      </w:r>
+    </w:p>
+    <w:p>
+      <w:pPr>
+        <w:jc w:val="both"/>
+      </w:pPr>
+      <w:r>
+        <w:t xml:space="preserve">Depois de abrir o BI Service, vá em </w:t>
+      </w:r>
+      <w:r>
+        <w:rPr>
+          <w:b/>
+          <w:bCs/>
+        </w:rPr>
+        <w:t>My Workspace</w:t>
+      </w:r>
+      <w:r>
+        <w:t>, ele é o último item do menu lateral esquerdo.</w:t>
+      </w:r>
+    </w:p>
+    <w:p>
+      <w:pPr>
+        <w:jc w:val="both"/>
+      </w:pPr>
+      <w:r>
+        <w:rPr>
+          <w:noProof/>
+        </w:rPr>
+        <w:lastRenderedPageBreak/>
+        <w:drawing>
+          <wp:inline distT="0" distB="0" distL="0" distR="0" wp14:anchorId="0B79B2D1" wp14:editId="641FFAC5">
+            <wp:extent cx="5400040" cy="2591435"/>
+            <wp:effectExtent l="0" t="0" r="0" b="0"/>
+            <wp:docPr id="152921182" name="Picture 1"/>
+            <wp:cNvGraphicFramePr>
+              <a:graphicFrameLocks xmlns:a="http://schemas.openxmlformats.org/drawingml/2006/main" noChangeAspect="1"/>
+            </wp:cNvGraphicFramePr>
+            <a:graphic xmlns:a="http://schemas.openxmlformats.org/drawingml/2006/main">
+              <a:graphicData uri="http://schemas.openxmlformats.org/drawingml/2006/picture">
+                <pic:pic xmlns:pic="http://schemas.openxmlformats.org/drawingml/2006/picture">
+                  <pic:nvPicPr>
+                    <pic:cNvPr id="152921182" name=""/>
+                    <pic:cNvPicPr/>
+                  </pic:nvPicPr>
+                  <pic:blipFill>
+                    <a:blip r:embed="rId56"/>
+                    <a:stretch>
+                      <a:fillRect/>
+                    </a:stretch>
+                  </pic:blipFill>
+                  <pic:spPr>
+                    <a:xfrm>
+                      <a:off x="0" y="0"/>
+                      <a:ext cx="5400040" cy="2591435"/>
+                    </a:xfrm>
+                    <a:prstGeom prst="rect">
+                      <a:avLst/>
+                    </a:prstGeom>
+                  </pic:spPr>
+                </pic:pic>
+              </a:graphicData>
+            </a:graphic>
+          </wp:inline>
+        </w:drawing>
+      </w:r>
+    </w:p>
+    <w:p>
+      <w:pPr>
+        <w:jc w:val="both"/>
+      </w:pPr>
+      <w:r>
+        <w:t>No My Workspace você verá os p</w:t>
+      </w:r>
+      <w:r>
+        <w:t>rojetos que você publicou pelo Power BI Desktop usando a opção Publish que mencionei anteriormente, mas você vai perceber que aparece o mesmo nome do projeto duas vezes, o que é isso?</w:t>
+      </w:r>
+    </w:p>
+    <w:p>
+      <w:pPr>
+        <w:jc w:val="both"/>
+      </w:pPr>
+      <w:r>
+        <w:rPr>
+          <w:noProof/>
+        </w:rPr>
+        <w:drawing>
+          <wp:inline distT="0" distB="0" distL="0" distR="0" wp14:anchorId="394FE71F" wp14:editId="5FAFF031">
+            <wp:extent cx="5400040" cy="2597150"/>
+            <wp:effectExtent l="0" t="0" r="0" b="0"/>
+            <wp:docPr id="244011171" name="Picture 1"/>
+            <wp:cNvGraphicFramePr>
+              <a:graphicFrameLocks xmlns:a="http://schemas.openxmlformats.org/drawingml/2006/main" noChangeAspect="1"/>
+            </wp:cNvGraphicFramePr>
+            <a:graphic xmlns:a="http://schemas.openxmlformats.org/drawingml/2006/main">
+              <a:graphicData uri="http://schemas.openxmlformats.org/drawingml/2006/picture">
+                <pic:pic xmlns:pic="http://schemas.openxmlformats.org/drawingml/2006/picture">
+                  <pic:nvPicPr>
+                    <pic:cNvPr id="244011171" name=""/>
+                    <pic:cNvPicPr/>
+                  </pic:nvPicPr>
+                  <pic:blipFill>
+                    <a:blip r:embed="rId57"/>
+                    <a:stretch>
+                      <a:fillRect/>
+                    </a:stretch>
+                  </pic:blipFill>
+                  <pic:spPr>
+                    <a:xfrm>
+                      <a:off x="0" y="0"/>
+                      <a:ext cx="5400040" cy="2597150"/>
+                    </a:xfrm>
+                    <a:prstGeom prst="rect">
+                      <a:avLst/>
+                    </a:prstGeom>
+                  </pic:spPr>
+                </pic:pic>
+              </a:graphicData>
+            </a:graphic>
+          </wp:inline>
+        </w:drawing>
+      </w:r>
+    </w:p>
+    <w:p>
+      <w:pPr>
+        <w:jc w:val="both"/>
+      </w:pPr>
+      <w:r>
+        <w:t xml:space="preserve">É simples, dá uma olhada na coluna </w:t>
+      </w:r>
+      <w:r>
+        <w:rPr>
+          <w:b/>
+          <w:bCs/>
+        </w:rPr>
+        <w:t>Type</w:t>
+      </w:r>
+      <w:r>
+        <w:rPr>
+          <w:b/>
+          <w:bCs/>
+        </w:rPr>
+        <w:t xml:space="preserve"> </w:t>
+      </w:r>
+      <w:r>
+        <w:t xml:space="preserve">ele mostra que um arquivo é o </w:t>
+      </w:r>
+      <w:r>
+        <w:rPr>
+          <w:b/>
+          <w:bCs/>
+        </w:rPr>
+        <w:t>Report</w:t>
+      </w:r>
+      <w:r>
+        <w:t xml:space="preserve">, que é o dashboard e a outra parte é o </w:t>
+      </w:r>
+      <w:r>
+        <w:rPr>
+          <w:b/>
+          <w:bCs/>
+        </w:rPr>
+        <w:t>Dataset</w:t>
+      </w:r>
+      <w:r>
+        <w:t>, ou conjunto de dados do nosso projeto e já que aqui o que queremos é o dashboard vamos clicar no Report.</w:t>
+      </w:r>
+    </w:p>
+    <w:p>
+      <w:pPr>
+        <w:jc w:val="both"/>
+      </w:pPr>
+      <w:r>
+        <w:t>Em seguida você verá o dashboard aberto no Power BI Service.</w:t>
+      </w:r>
+    </w:p>
+    <w:p>
+      <w:pPr>
+        <w:jc w:val="both"/>
+      </w:pPr>
+      <w:r>
+        <w:t>O próximo passo será publicar o dashboard na web.</w:t>
+      </w:r>
+    </w:p>
+    <w:p>
+      <w:pPr>
+        <w:jc w:val="both"/>
+      </w:pPr>
+    </w:p>
+    <w:p>
+      <w:pPr>
+        <w:jc w:val="both"/>
+      </w:pPr>
+    </w:p>
+    <w:p>
+      <w:pPr>
+        <w:jc w:val="both"/>
+      </w:pPr>
+    </w:p>
+    <w:p>
+      <w:pPr>
+        <w:jc w:val="both"/>
+      </w:pPr>
+    </w:p>
+    <w:p>
+      <w:pPr>
+        <w:jc w:val="both"/>
+      </w:pPr>
+      <w:r>
+        <w:rPr>
+          <w:noProof/>
+        </w:rPr>
+        <w:lastRenderedPageBreak/>
+        <w:drawing>
+          <wp:inline distT="0" distB="0" distL="0" distR="0" wp14:anchorId="6E05A3FF" wp14:editId="5DEDD661">
+            <wp:extent cx="5697096" cy="2727960"/>
+            <wp:effectExtent l="0" t="0" r="0" b="0"/>
+            <wp:docPr id="172443481" name="Picture 1"/>
+            <wp:cNvGraphicFramePr>
+              <a:graphicFrameLocks xmlns:a="http://schemas.openxmlformats.org/drawingml/2006/main" noChangeAspect="1"/>
+            </wp:cNvGraphicFramePr>
+            <a:graphic xmlns:a="http://schemas.openxmlformats.org/drawingml/2006/main">
+              <a:graphicData uri="http://schemas.openxmlformats.org/drawingml/2006/picture">
+                <pic:pic xmlns:pic="http://schemas.openxmlformats.org/drawingml/2006/picture">
+                  <pic:nvPicPr>
+                    <pic:cNvPr id="172443481" name=""/>
+                    <pic:cNvPicPr/>
+                  </pic:nvPicPr>
+                  <pic:blipFill>
+                    <a:blip r:embed="rId58"/>
+                    <a:stretch>
+                      <a:fillRect/>
+                    </a:stretch>
+                  </pic:blipFill>
+                  <pic:spPr>
+                    <a:xfrm>
+                      <a:off x="0" y="0"/>
+                      <a:ext cx="5712085" cy="2735137"/>
+                    </a:xfrm>
+                    <a:prstGeom prst="rect">
+                      <a:avLst/>
+                    </a:prstGeom>
+                  </pic:spPr>
+                </pic:pic>
+              </a:graphicData>
+            </a:graphic>
+          </wp:inline>
+        </w:drawing>
+      </w:r>
+    </w:p>
+    <w:p>
+      <w:pPr>
+        <w:jc w:val="both"/>
+      </w:pPr>
+      <w:r>
+        <w:t>Para publicar o dashboard na web, primeiro ele tem que estar aberto no Power BI Service e em seguida:</w:t>
+      </w:r>
+    </w:p>
+    <w:p>
+      <w:pPr>
+        <w:pStyle w:val="ListParagraph"/>
+        <w:numPr>
+          <w:ilvl w:val="0"/>
+          <w:numId w:val="2"/>
+        </w:numPr>
+        <w:jc w:val="both"/>
+      </w:pPr>
+      <w:r>
+        <w:t xml:space="preserve">Vá em </w:t>
+      </w:r>
+      <w:r>
+        <w:rPr>
+          <w:b/>
+          <w:bCs/>
+        </w:rPr>
+        <w:t>File</w:t>
+      </w:r>
+      <w:r>
+        <w:t>;</w:t>
+      </w:r>
+    </w:p>
+    <w:p>
+      <w:pPr>
+        <w:pStyle w:val="ListParagraph"/>
+        <w:numPr>
+          <w:ilvl w:val="0"/>
+          <w:numId w:val="2"/>
+        </w:numPr>
+        <w:jc w:val="both"/>
+      </w:pPr>
+      <w:r>
+        <w:t xml:space="preserve">Clique na opção </w:t>
+      </w:r>
+      <w:r>
+        <w:rPr>
+          <w:b/>
+          <w:bCs/>
+        </w:rPr>
+        <w:t>Publish to Web</w:t>
+      </w:r>
+      <w:r>
+        <w:t>;</w:t>
+      </w:r>
+    </w:p>
+    <w:p>
+      <w:pPr>
+        <w:pStyle w:val="ListParagraph"/>
+        <w:ind w:left="1068"/>
+        <w:jc w:val="center"/>
+      </w:pPr>
+      <w:r>
+        <w:rPr>
+          <w:noProof/>
+        </w:rPr>
+        <w:drawing>
+          <wp:inline distT="0" distB="0" distL="0" distR="0" wp14:anchorId="0ACDCF50" wp14:editId="1496E6C3">
+            <wp:extent cx="4876800" cy="4438650"/>
+            <wp:effectExtent l="0" t="0" r="0" b="0"/>
+            <wp:docPr id="1689537917" name="Picture 1"/>
+            <wp:cNvGraphicFramePr>
+              <a:graphicFrameLocks xmlns:a="http://schemas.openxmlformats.org/drawingml/2006/main" noChangeAspect="1"/>
+            </wp:cNvGraphicFramePr>
+            <a:graphic xmlns:a="http://schemas.openxmlformats.org/drawingml/2006/main">
+              <a:graphicData uri="http://schemas.openxmlformats.org/drawingml/2006/picture">
+                <pic:pic xmlns:pic="http://schemas.openxmlformats.org/drawingml/2006/picture">
+                  <pic:nvPicPr>
+                    <pic:cNvPr id="1689537917" name=""/>
+                    <pic:cNvPicPr/>
+                  </pic:nvPicPr>
+                  <pic:blipFill>
+                    <a:blip r:embed="rId59"/>
+                    <a:stretch>
+                      <a:fillRect/>
+                    </a:stretch>
+                  </pic:blipFill>
+                  <pic:spPr>
+                    <a:xfrm>
+                      <a:off x="0" y="0"/>
+                      <a:ext cx="4876800" cy="4438650"/>
+                    </a:xfrm>
+                    <a:prstGeom prst="rect">
+                      <a:avLst/>
+                    </a:prstGeom>
+                  </pic:spPr>
+                </pic:pic>
+              </a:graphicData>
+            </a:graphic>
+          </wp:inline>
+        </w:drawing>
+      </w:r>
+    </w:p>
+    <w:p>
+      <w:pPr>
+        <w:pStyle w:val="ListParagraph"/>
+        <w:ind w:left="1068"/>
+        <w:jc w:val="center"/>
+      </w:pPr>
+    </w:p>
+    <w:p>
+      <w:pPr>
+        <w:pStyle w:val="ListParagraph"/>
+        <w:numPr>
+          <w:ilvl w:val="0"/>
+          <w:numId w:val="2"/>
+        </w:numPr>
+        <w:jc w:val="both"/>
+      </w:pPr>
+      <w:r>
+        <w:lastRenderedPageBreak/>
+        <w:t>Depois, vai aparecer duas telas, uma diz que o BI Service vai criar um código e que podemos usá-lo para compartilhar com quem a gente quiser.</w:t>
+      </w:r>
+    </w:p>
+    <w:p>
+      <w:pPr>
+        <w:pStyle w:val="ListParagraph"/>
+        <w:ind w:left="1068"/>
+        <w:jc w:val="both"/>
+      </w:pPr>
+    </w:p>
+    <w:p>
+      <w:pPr>
+        <w:pStyle w:val="ListParagraph"/>
+        <w:ind w:left="1068"/>
+        <w:jc w:val="both"/>
+      </w:pPr>
+      <w:r>
+        <w:rPr>
+          <w:noProof/>
+        </w:rPr>
+        <w:drawing>
+          <wp:inline distT="0" distB="0" distL="0" distR="0" wp14:anchorId="15B0E7E2" wp14:editId="29534591">
+            <wp:extent cx="4283014" cy="2512695"/>
+            <wp:effectExtent l="0" t="0" r="3810" b="1905"/>
+            <wp:docPr id="1747243449" name="Picture 1"/>
+            <wp:cNvGraphicFramePr>
+              <a:graphicFrameLocks xmlns:a="http://schemas.openxmlformats.org/drawingml/2006/main" noChangeAspect="1"/>
+            </wp:cNvGraphicFramePr>
+            <a:graphic xmlns:a="http://schemas.openxmlformats.org/drawingml/2006/main">
+              <a:graphicData uri="http://schemas.openxmlformats.org/drawingml/2006/picture">
+                <pic:pic xmlns:pic="http://schemas.openxmlformats.org/drawingml/2006/picture">
+                  <pic:nvPicPr>
+                    <pic:cNvPr id="1747243449" name=""/>
+                    <pic:cNvPicPr/>
+                  </pic:nvPicPr>
+                  <pic:blipFill>
+                    <a:blip r:embed="rId60"/>
+                    <a:stretch>
+                      <a:fillRect/>
+                    </a:stretch>
+                  </pic:blipFill>
+                  <pic:spPr>
+                    <a:xfrm>
+                      <a:off x="0" y="0"/>
+                      <a:ext cx="4294778" cy="2519596"/>
+                    </a:xfrm>
+                    <a:prstGeom prst="rect">
+                      <a:avLst/>
+                    </a:prstGeom>
+                  </pic:spPr>
+                </pic:pic>
+              </a:graphicData>
+            </a:graphic>
+          </wp:inline>
+        </w:drawing>
+      </w:r>
+    </w:p>
+    <w:p>
+      <w:pPr>
+        <w:pStyle w:val="ListParagraph"/>
+        <w:ind w:left="1068"/>
+        <w:jc w:val="both"/>
+      </w:pPr>
+    </w:p>
+    <w:p>
+      <w:pPr>
+        <w:pStyle w:val="ListParagraph"/>
+        <w:numPr>
+          <w:ilvl w:val="0"/>
+          <w:numId w:val="2"/>
+        </w:numPr>
+        <w:jc w:val="both"/>
+      </w:pPr>
+      <w:r>
+        <w:t xml:space="preserve">Clique em </w:t>
+      </w:r>
+      <w:r>
+        <w:rPr>
+          <w:b/>
+          <w:bCs/>
+        </w:rPr>
+        <w:t>Create embed code</w:t>
+      </w:r>
+      <w:r>
+        <w:t xml:space="preserve"> para prosseguir, vai aparecer um aviso dizendo que vamos inserir em um site público, que muitas pessoas podem ter acesso e se tem certeza em seguir em frente, clique em </w:t>
+      </w:r>
+      <w:r>
+        <w:rPr>
+          <w:b/>
+          <w:bCs/>
+        </w:rPr>
+        <w:t>Publish</w:t>
+      </w:r>
+      <w:r>
+        <w:t xml:space="preserve"> para seguir.</w:t>
+      </w:r>
+    </w:p>
+    <w:p>
+      <w:pPr>
+        <w:jc w:val="right"/>
+      </w:pPr>
+      <w:r>
+        <w:rPr>
+          <w:noProof/>
+        </w:rPr>
+        <w:drawing>
+          <wp:inline distT="0" distB="0" distL="0" distR="0" wp14:anchorId="4B3C0D7A" wp14:editId="17116C73">
+            <wp:extent cx="4868730" cy="2880360"/>
+            <wp:effectExtent l="0" t="0" r="8255" b="0"/>
+            <wp:docPr id="1977058714" name="Picture 1"/>
+            <wp:cNvGraphicFramePr>
+              <a:graphicFrameLocks xmlns:a="http://schemas.openxmlformats.org/drawingml/2006/main" noChangeAspect="1"/>
+            </wp:cNvGraphicFramePr>
+            <a:graphic xmlns:a="http://schemas.openxmlformats.org/drawingml/2006/main">
+              <a:graphicData uri="http://schemas.openxmlformats.org/drawingml/2006/picture">
+                <pic:pic xmlns:pic="http://schemas.openxmlformats.org/drawingml/2006/picture">
+                  <pic:nvPicPr>
+                    <pic:cNvPr id="1977058714" name=""/>
+                    <pic:cNvPicPr/>
+                  </pic:nvPicPr>
+                  <pic:blipFill>
+                    <a:blip r:embed="rId61"/>
+                    <a:stretch>
+                      <a:fillRect/>
+                    </a:stretch>
+                  </pic:blipFill>
+                  <pic:spPr>
+                    <a:xfrm>
+                      <a:off x="0" y="0"/>
+                      <a:ext cx="4871414" cy="2881948"/>
+                    </a:xfrm>
+                    <a:prstGeom prst="rect">
+                      <a:avLst/>
+                    </a:prstGeom>
+                  </pic:spPr>
+                </pic:pic>
+              </a:graphicData>
+            </a:graphic>
+          </wp:inline>
+        </w:drawing>
+      </w:r>
+    </w:p>
+    <w:p>
+      <w:pPr>
+        <w:jc w:val="both"/>
+      </w:pPr>
+    </w:p>
+    <w:p>
+      <w:pPr>
+        <w:pStyle w:val="ListParagraph"/>
+        <w:numPr>
+          <w:ilvl w:val="0"/>
+          <w:numId w:val="2"/>
+        </w:numPr>
+        <w:jc w:val="both"/>
+        <w:rPr>
+          <w:lang w:val="en-GB"/>
+        </w:rPr>
+      </w:pPr>
+      <w:r>
+        <w:t xml:space="preserve">Você verá uma tela que diz o seguinte: </w:t>
+      </w:r>
+      <w:r>
+        <w:rPr>
+          <w:b/>
+          <w:bCs/>
+        </w:rPr>
+        <w:t xml:space="preserve">Success! </w:t>
+      </w:r>
+      <w:r>
+        <w:rPr>
+          <w:b/>
+          <w:bCs/>
+          <w:lang w:val="en-GB"/>
+        </w:rPr>
+        <w:t>Your report is ready to share</w:t>
+      </w:r>
+      <w:r>
+        <w:rPr>
+          <w:lang w:val="en-GB"/>
+        </w:rPr>
+        <w:t>.</w:t>
+      </w:r>
+    </w:p>
+    <w:p>
+      <w:pPr>
+        <w:ind w:left="708"/>
+        <w:jc w:val="center"/>
+        <w:rPr>
+          <w:lang w:val="en-GB"/>
+        </w:rPr>
+      </w:pPr>
+      <w:r>
+        <w:rPr>
+          <w:noProof/>
+        </w:rPr>
+        <w:lastRenderedPageBreak/>
+        <w:drawing>
+          <wp:inline distT="0" distB="0" distL="0" distR="0" wp14:anchorId="07661974" wp14:editId="34D40F58">
+            <wp:extent cx="4912360" cy="2470044"/>
+            <wp:effectExtent l="0" t="0" r="2540" b="6985"/>
+            <wp:docPr id="165183055" name="Picture 1"/>
+            <wp:cNvGraphicFramePr>
+              <a:graphicFrameLocks xmlns:a="http://schemas.openxmlformats.org/drawingml/2006/main" noChangeAspect="1"/>
+            </wp:cNvGraphicFramePr>
+            <a:graphic xmlns:a="http://schemas.openxmlformats.org/drawingml/2006/main">
+              <a:graphicData uri="http://schemas.openxmlformats.org/drawingml/2006/picture">
+                <pic:pic xmlns:pic="http://schemas.openxmlformats.org/drawingml/2006/picture">
+                  <pic:nvPicPr>
+                    <pic:cNvPr id="165183055" name=""/>
+                    <pic:cNvPicPr/>
+                  </pic:nvPicPr>
+                  <pic:blipFill>
+                    <a:blip r:embed="rId62"/>
+                    <a:stretch>
+                      <a:fillRect/>
+                    </a:stretch>
+                  </pic:blipFill>
+                  <pic:spPr>
+                    <a:xfrm>
+                      <a:off x="0" y="0"/>
+                      <a:ext cx="4932791" cy="2480317"/>
+                    </a:xfrm>
+                    <a:prstGeom prst="rect">
+                      <a:avLst/>
+                    </a:prstGeom>
+                  </pic:spPr>
+                </pic:pic>
+              </a:graphicData>
+            </a:graphic>
+          </wp:inline>
+        </w:drawing>
+      </w:r>
+    </w:p>
+    <w:p>
+      <w:pPr>
+        <w:jc w:val="both"/>
+      </w:pPr>
+      <w:r>
+        <w:t>Como você pode ver o BI disponibiliza duas opções, uma é um link</w:t>
+      </w:r>
+      <w:r>
+        <w:t xml:space="preserve"> que podemos compartilhar com qualquer pessoa, embaixo temos um código em HTML que podemos inserir em um site.</w:t>
+      </w:r>
+    </w:p>
+    <w:p>
+      <w:pPr>
+        <w:jc w:val="both"/>
+      </w:pPr>
+      <w:r>
+        <w:t>E é assim que você pode publicar o seu dashboard na web.</w:t>
+      </w:r>
+    </w:p>
+    <w:p>
+      <w:pPr>
+        <w:ind w:left="708"/>
+        <w:jc w:val="both"/>
+      </w:pPr>
+    </w:p>
+    <w:p>
+      <w:pPr>
+        <w:pStyle w:val="ListParagraph"/>
+        <w:ind w:left="1068"/>
+        <w:jc w:val="both"/>
+      </w:pPr>
+    </w:p>
+    <w:p>
+      <w:pPr>
+        <w:jc w:val="both"/>
+      </w:pPr>
+    </w:p>
+    <w:p>
+      <w:pPr>
+        <w:jc w:val="both"/>
+      </w:pPr>
     </w:p>
     <w:p>
       <w:pPr>

</xml_diff>